<commit_message>
Probably finished Physical, maybe not. Created all tables in the script and started inserts.
</commit_message>
<xml_diff>
--- a/Physical.docx
+++ b/Physical.docx
@@ -3,6 +3,7 @@
 <w:document xmlns:wpc="http://schemas.microsoft.com/office/word/2010/wordprocessingCanvas" xmlns:mc="http://schemas.openxmlformats.org/markup-compatibility/2006" xmlns:o="urn:schemas-microsoft-com:office:office" xmlns:r="http://schemas.openxmlformats.org/officeDocument/2006/relationships" xmlns:m="http://schemas.openxmlformats.org/officeDocument/2006/math" xmlns:v="urn:schemas-microsoft-com:vml" xmlns:wp14="http://schemas.microsoft.com/office/word/2010/wordprocessingDrawing" xmlns:wp="http://schemas.openxmlformats.org/drawingml/2006/wordprocessingDrawing" xmlns:w10="urn:schemas-microsoft-com:office:word" xmlns:w="http://schemas.openxmlformats.org/wordprocessingml/2006/main" xmlns:w14="http://schemas.microsoft.com/office/word/2010/wordml" xmlns:wpg="http://schemas.microsoft.com/office/word/2010/wordprocessingGroup" xmlns:wpi="http://schemas.microsoft.com/office/word/2010/wordprocessingInk" xmlns:wne="http://schemas.microsoft.com/office/word/2006/wordml" xmlns:wps="http://schemas.microsoft.com/office/word/2010/wordprocessingShape" mc:Ignorable="w14 wp14">
   <w:body>
     <w:p>
+      <w:bookmarkStart w:id="0" w:name="_GoBack"/>
       <w:r>
         <w:rPr>
           <w:noProof/>
@@ -10,7 +11,1019 @@
         <mc:AlternateContent>
           <mc:Choice Requires="wps">
             <w:drawing>
-              <wp:anchor distT="0" distB="0" distL="114300" distR="114300" simplePos="0" relativeHeight="251698176" behindDoc="0" locked="0" layoutInCell="1" allowOverlap="1" wp14:anchorId="6FB3EC0B" wp14:editId="64735EE6">
+              <wp:anchor distT="0" distB="0" distL="114300" distR="114300" simplePos="0" relativeHeight="251691008" behindDoc="0" locked="0" layoutInCell="1" allowOverlap="1" wp14:anchorId="650CA2B7" wp14:editId="30CB2411">
+                <wp:simplePos x="0" y="0"/>
+                <wp:positionH relativeFrom="column">
+                  <wp:posOffset>3667125</wp:posOffset>
+                </wp:positionH>
+                <wp:positionV relativeFrom="paragraph">
+                  <wp:posOffset>1495425</wp:posOffset>
+                </wp:positionV>
+                <wp:extent cx="923925" cy="190500"/>
+                <wp:effectExtent l="0" t="0" r="28575" b="19050"/>
+                <wp:wrapNone/>
+                <wp:docPr id="29" name="Straight Connector 29"/>
+                <wp:cNvGraphicFramePr/>
+                <a:graphic xmlns:a="http://schemas.openxmlformats.org/drawingml/2006/main">
+                  <a:graphicData uri="http://schemas.microsoft.com/office/word/2010/wordprocessingShape">
+                    <wps:wsp>
+                      <wps:cNvCnPr/>
+                      <wps:spPr>
+                        <a:xfrm flipV="1">
+                          <a:off x="0" y="0"/>
+                          <a:ext cx="923925" cy="190500"/>
+                        </a:xfrm>
+                        <a:prstGeom prst="line">
+                          <a:avLst/>
+                        </a:prstGeom>
+                      </wps:spPr>
+                      <wps:style>
+                        <a:lnRef idx="1">
+                          <a:schemeClr val="accent1"/>
+                        </a:lnRef>
+                        <a:fillRef idx="0">
+                          <a:schemeClr val="accent1"/>
+                        </a:fillRef>
+                        <a:effectRef idx="0">
+                          <a:schemeClr val="accent1"/>
+                        </a:effectRef>
+                        <a:fontRef idx="minor">
+                          <a:schemeClr val="tx1"/>
+                        </a:fontRef>
+                      </wps:style>
+                      <wps:bodyPr/>
+                    </wps:wsp>
+                  </a:graphicData>
+                </a:graphic>
+                <wp14:sizeRelH relativeFrom="margin">
+                  <wp14:pctWidth>0</wp14:pctWidth>
+                </wp14:sizeRelH>
+                <wp14:sizeRelV relativeFrom="margin">
+                  <wp14:pctHeight>0</wp14:pctHeight>
+                </wp14:sizeRelV>
+              </wp:anchor>
+            </w:drawing>
+          </mc:Choice>
+          <mc:Fallback>
+            <w:pict>
+              <v:line id="Straight Connector 29" o:spid="_x0000_s1026" style="position:absolute;flip:y;z-index:251691008;visibility:visible;mso-wrap-style:square;mso-width-percent:0;mso-height-percent:0;mso-wrap-distance-left:9pt;mso-wrap-distance-top:0;mso-wrap-distance-right:9pt;mso-wrap-distance-bottom:0;mso-position-horizontal:absolute;mso-position-horizontal-relative:text;mso-position-vertical:absolute;mso-position-vertical-relative:text;mso-width-percent:0;mso-height-percent:0;mso-width-relative:margin;mso-height-relative:margin" from="288.75pt,117.75pt" to="361.5pt,132.75pt" o:gfxdata="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" strokecolor="#4579b8 [3044]"/>
+            </w:pict>
+          </mc:Fallback>
+        </mc:AlternateContent>
+      </w:r>
+      <w:bookmarkEnd w:id="0"/>
+      <w:r>
+        <w:rPr>
+          <w:noProof/>
+        </w:rPr>
+        <mc:AlternateContent>
+          <mc:Choice Requires="wps">
+            <w:drawing>
+              <wp:anchor distT="0" distB="0" distL="114300" distR="114300" simplePos="0" relativeHeight="251670528" behindDoc="0" locked="0" layoutInCell="1" allowOverlap="1" wp14:anchorId="4821566E" wp14:editId="41FD8929">
+                <wp:simplePos x="0" y="0"/>
+                <wp:positionH relativeFrom="column">
+                  <wp:posOffset>1514475</wp:posOffset>
+                </wp:positionH>
+                <wp:positionV relativeFrom="paragraph">
+                  <wp:posOffset>2962275</wp:posOffset>
+                </wp:positionV>
+                <wp:extent cx="590550" cy="0"/>
+                <wp:effectExtent l="0" t="0" r="19050" b="19050"/>
+                <wp:wrapNone/>
+                <wp:docPr id="10" name="Straight Connector 10"/>
+                <wp:cNvGraphicFramePr/>
+                <a:graphic xmlns:a="http://schemas.openxmlformats.org/drawingml/2006/main">
+                  <a:graphicData uri="http://schemas.microsoft.com/office/word/2010/wordprocessingShape">
+                    <wps:wsp>
+                      <wps:cNvCnPr/>
+                      <wps:spPr>
+                        <a:xfrm>
+                          <a:off x="0" y="0"/>
+                          <a:ext cx="590550" cy="0"/>
+                        </a:xfrm>
+                        <a:prstGeom prst="line">
+                          <a:avLst/>
+                        </a:prstGeom>
+                      </wps:spPr>
+                      <wps:style>
+                        <a:lnRef idx="1">
+                          <a:schemeClr val="dk1"/>
+                        </a:lnRef>
+                        <a:fillRef idx="0">
+                          <a:schemeClr val="dk1"/>
+                        </a:fillRef>
+                        <a:effectRef idx="0">
+                          <a:schemeClr val="dk1"/>
+                        </a:effectRef>
+                        <a:fontRef idx="minor">
+                          <a:schemeClr val="tx1"/>
+                        </a:fontRef>
+                      </wps:style>
+                      <wps:bodyPr/>
+                    </wps:wsp>
+                  </a:graphicData>
+                </a:graphic>
+                <wp14:sizeRelH relativeFrom="margin">
+                  <wp14:pctWidth>0</wp14:pctWidth>
+                </wp14:sizeRelH>
+              </wp:anchor>
+            </w:drawing>
+          </mc:Choice>
+          <mc:Fallback>
+            <w:pict>
+              <v:line id="Straight Connector 10" o:spid="_x0000_s1026" style="position:absolute;z-index:251670528;visibility:visible;mso-wrap-style:square;mso-width-percent:0;mso-wrap-distance-left:9pt;mso-wrap-distance-top:0;mso-wrap-distance-right:9pt;mso-wrap-distance-bottom:0;mso-position-horizontal:absolute;mso-position-horizontal-relative:text;mso-position-vertical:absolute;mso-position-vertical-relative:text;mso-width-percent:0;mso-width-relative:margin" from="119.25pt,233.25pt" to="165.75pt,233.25pt" o:gfxdata="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" strokecolor="black [3040]"/>
+            </w:pict>
+          </mc:Fallback>
+        </mc:AlternateContent>
+      </w:r>
+      <w:r>
+        <w:rPr>
+          <w:noProof/>
+        </w:rPr>
+        <mc:AlternateContent>
+          <mc:Choice Requires="wps">
+            <w:drawing>
+              <wp:anchor distT="0" distB="0" distL="114300" distR="114300" simplePos="0" relativeHeight="251668480" behindDoc="0" locked="0" layoutInCell="1" allowOverlap="1" wp14:anchorId="3683C382" wp14:editId="77F0355B">
+                <wp:simplePos x="0" y="0"/>
+                <wp:positionH relativeFrom="column">
+                  <wp:posOffset>-638175</wp:posOffset>
+                </wp:positionH>
+                <wp:positionV relativeFrom="paragraph">
+                  <wp:posOffset>2619375</wp:posOffset>
+                </wp:positionV>
+                <wp:extent cx="2152650" cy="838200"/>
+                <wp:effectExtent l="0" t="0" r="19050" b="19050"/>
+                <wp:wrapNone/>
+                <wp:docPr id="8" name="Text Box 8"/>
+                <wp:cNvGraphicFramePr/>
+                <a:graphic xmlns:a="http://schemas.openxmlformats.org/drawingml/2006/main">
+                  <a:graphicData uri="http://schemas.microsoft.com/office/word/2010/wordprocessingShape">
+                    <wps:wsp>
+                      <wps:cNvSpPr txBox="1"/>
+                      <wps:spPr>
+                        <a:xfrm>
+                          <a:off x="0" y="0"/>
+                          <a:ext cx="2152650" cy="838200"/>
+                        </a:xfrm>
+                        <a:prstGeom prst="rect">
+                          <a:avLst/>
+                        </a:prstGeom>
+                        <a:ln>
+                          <a:solidFill>
+                            <a:schemeClr val="tx2">
+                              <a:lumMod val="60000"/>
+                              <a:lumOff val="40000"/>
+                            </a:schemeClr>
+                          </a:solidFill>
+                        </a:ln>
+                      </wps:spPr>
+                      <wps:style>
+                        <a:lnRef idx="2">
+                          <a:schemeClr val="accent6"/>
+                        </a:lnRef>
+                        <a:fillRef idx="1">
+                          <a:schemeClr val="lt1"/>
+                        </a:fillRef>
+                        <a:effectRef idx="0">
+                          <a:schemeClr val="accent6"/>
+                        </a:effectRef>
+                        <a:fontRef idx="minor">
+                          <a:schemeClr val="dk1"/>
+                        </a:fontRef>
+                      </wps:style>
+                      <wps:txbx>
+                        <w:txbxContent>
+                          <w:p>
+                            <w:proofErr w:type="spellStart"/>
+                            <w:r>
+                              <w:t>MemberEvents</w:t>
+                            </w:r>
+                            <w:proofErr w:type="spellEnd"/>
+                            <w:r>
+                              <w:t xml:space="preserve">                              </w:t>
+                            </w:r>
+                            <w:proofErr w:type="spellStart"/>
+                            <w:r>
+                              <w:t>Member</w:t>
+                            </w:r>
+                            <w:r>
+                              <w:t>ID</w:t>
+                            </w:r>
+                            <w:proofErr w:type="spellEnd"/>
+                            <w:r>
+                              <w:t xml:space="preserve"> </w:t>
+                            </w:r>
+                            <w:proofErr w:type="gramStart"/>
+                            <w:r>
+                              <w:t>VARCHAR(</w:t>
+                            </w:r>
+                            <w:proofErr w:type="gramEnd"/>
+                            <w:r>
+                              <w:t>10)</w:t>
+                            </w:r>
+                            <w:r>
+                              <w:t xml:space="preserve"> PK FK</w:t>
+                            </w:r>
+                            <w:r>
+                              <w:t xml:space="preserve">                                          </w:t>
+                            </w:r>
+                            <w:proofErr w:type="spellStart"/>
+                            <w:r>
+                              <w:t>Event</w:t>
+                            </w:r>
+                            <w:r>
+                              <w:t>ID</w:t>
+                            </w:r>
+                            <w:proofErr w:type="spellEnd"/>
+                            <w:r>
+                              <w:t xml:space="preserve"> INT PK FK</w:t>
+                            </w:r>
+                          </w:p>
+                        </w:txbxContent>
+                      </wps:txbx>
+                      <wps:bodyPr rot="0" spcFirstLastPara="0" vertOverflow="overflow" horzOverflow="overflow" vert="horz" wrap="square" lIns="91440" tIns="45720" rIns="91440" bIns="45720" numCol="1" spcCol="0" rtlCol="0" fromWordArt="0" anchor="t" anchorCtr="0" forceAA="0" compatLnSpc="1">
+                        <a:prstTxWarp prst="textNoShape">
+                          <a:avLst/>
+                        </a:prstTxWarp>
+                        <a:noAutofit/>
+                      </wps:bodyPr>
+                    </wps:wsp>
+                  </a:graphicData>
+                </a:graphic>
+                <wp14:sizeRelH relativeFrom="margin">
+                  <wp14:pctWidth>0</wp14:pctWidth>
+                </wp14:sizeRelH>
+                <wp14:sizeRelV relativeFrom="margin">
+                  <wp14:pctHeight>0</wp14:pctHeight>
+                </wp14:sizeRelV>
+              </wp:anchor>
+            </w:drawing>
+          </mc:Choice>
+          <mc:Fallback>
+            <w:pict>
+              <v:shapetype id="_x0000_t202" coordsize="21600,21600" o:spt="202" path="m,l,21600r21600,l21600,xe">
+                <v:stroke joinstyle="miter"/>
+                <v:path gradientshapeok="t" o:connecttype="rect"/>
+              </v:shapetype>
+              <v:shape id="Text Box 8" o:spid="_x0000_s1026" type="#_x0000_t202" style="position:absolute;margin-left:-50.25pt;margin-top:206.25pt;width:169.5pt;height:66pt;z-index:251668480;visibility:visible;mso-wrap-style:square;mso-width-percent:0;mso-height-percent:0;mso-wrap-distance-left:9pt;mso-wrap-distance-top:0;mso-wrap-distance-right:9pt;mso-wrap-distance-bottom:0;mso-position-horizontal:absolute;mso-position-horizontal-relative:text;mso-position-vertical:absolute;mso-position-vertical-relative:text;mso-width-percent:0;mso-height-percent:0;mso-width-relative:margin;mso-height-relative:margin;v-text-anchor:top" o:gfxdata="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" fillcolor="white [3201]" strokecolor="#548dd4 [1951]" strokeweight="2pt">
+                <v:textbox>
+                  <w:txbxContent>
+                    <w:p>
+                      <w:proofErr w:type="spellStart"/>
+                      <w:r>
+                        <w:t>MemberEvents</w:t>
+                      </w:r>
+                      <w:proofErr w:type="spellEnd"/>
+                      <w:r>
+                        <w:t xml:space="preserve">                              </w:t>
+                      </w:r>
+                      <w:proofErr w:type="spellStart"/>
+                      <w:r>
+                        <w:t>Member</w:t>
+                      </w:r>
+                      <w:r>
+                        <w:t>ID</w:t>
+                      </w:r>
+                      <w:proofErr w:type="spellEnd"/>
+                      <w:r>
+                        <w:t xml:space="preserve"> </w:t>
+                      </w:r>
+                      <w:proofErr w:type="gramStart"/>
+                      <w:r>
+                        <w:t>VARCHAR(</w:t>
+                      </w:r>
+                      <w:proofErr w:type="gramEnd"/>
+                      <w:r>
+                        <w:t>10)</w:t>
+                      </w:r>
+                      <w:r>
+                        <w:t xml:space="preserve"> PK FK</w:t>
+                      </w:r>
+                      <w:r>
+                        <w:t xml:space="preserve">                                          </w:t>
+                      </w:r>
+                      <w:proofErr w:type="spellStart"/>
+                      <w:r>
+                        <w:t>Event</w:t>
+                      </w:r>
+                      <w:r>
+                        <w:t>ID</w:t>
+                      </w:r>
+                      <w:proofErr w:type="spellEnd"/>
+                      <w:r>
+                        <w:t xml:space="preserve"> INT PK FK</w:t>
+                      </w:r>
+                    </w:p>
+                  </w:txbxContent>
+                </v:textbox>
+              </v:shape>
+            </w:pict>
+          </mc:Fallback>
+        </mc:AlternateContent>
+      </w:r>
+      <w:r>
+        <w:rPr>
+          <w:noProof/>
+        </w:rPr>
+        <mc:AlternateContent>
+          <mc:Choice Requires="wps">
+            <w:drawing>
+              <wp:anchor distT="0" distB="0" distL="114300" distR="114300" simplePos="0" relativeHeight="251699200" behindDoc="0" locked="0" layoutInCell="1" allowOverlap="1" wp14:anchorId="553BC9CF" wp14:editId="71B9FDA9">
+                <wp:simplePos x="0" y="0"/>
+                <wp:positionH relativeFrom="column">
+                  <wp:posOffset>1666875</wp:posOffset>
+                </wp:positionH>
+                <wp:positionV relativeFrom="paragraph">
+                  <wp:posOffset>4295775</wp:posOffset>
+                </wp:positionV>
+                <wp:extent cx="438150" cy="0"/>
+                <wp:effectExtent l="0" t="0" r="19050" b="19050"/>
+                <wp:wrapNone/>
+                <wp:docPr id="15" name="Straight Connector 15"/>
+                <wp:cNvGraphicFramePr/>
+                <a:graphic xmlns:a="http://schemas.openxmlformats.org/drawingml/2006/main">
+                  <a:graphicData uri="http://schemas.microsoft.com/office/word/2010/wordprocessingShape">
+                    <wps:wsp>
+                      <wps:cNvCnPr/>
+                      <wps:spPr>
+                        <a:xfrm>
+                          <a:off x="0" y="0"/>
+                          <a:ext cx="438150" cy="0"/>
+                        </a:xfrm>
+                        <a:prstGeom prst="line">
+                          <a:avLst/>
+                        </a:prstGeom>
+                      </wps:spPr>
+                      <wps:style>
+                        <a:lnRef idx="1">
+                          <a:schemeClr val="dk1"/>
+                        </a:lnRef>
+                        <a:fillRef idx="0">
+                          <a:schemeClr val="dk1"/>
+                        </a:fillRef>
+                        <a:effectRef idx="0">
+                          <a:schemeClr val="dk1"/>
+                        </a:effectRef>
+                        <a:fontRef idx="minor">
+                          <a:schemeClr val="tx1"/>
+                        </a:fontRef>
+                      </wps:style>
+                      <wps:bodyPr/>
+                    </wps:wsp>
+                  </a:graphicData>
+                </a:graphic>
+                <wp14:sizeRelH relativeFrom="margin">
+                  <wp14:pctWidth>0</wp14:pctWidth>
+                </wp14:sizeRelH>
+              </wp:anchor>
+            </w:drawing>
+          </mc:Choice>
+          <mc:Fallback>
+            <w:pict>
+              <v:line id="Straight Connector 15" o:spid="_x0000_s1026" style="position:absolute;z-index:251699200;visibility:visible;mso-wrap-style:square;mso-width-percent:0;mso-wrap-distance-left:9pt;mso-wrap-distance-top:0;mso-wrap-distance-right:9pt;mso-wrap-distance-bottom:0;mso-position-horizontal:absolute;mso-position-horizontal-relative:text;mso-position-vertical:absolute;mso-position-vertical-relative:text;mso-width-percent:0;mso-width-relative:margin" from="131.25pt,338.25pt" to="165.75pt,338.25pt" o:gfxdata="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" strokecolor="black [3040]"/>
+            </w:pict>
+          </mc:Fallback>
+        </mc:AlternateContent>
+      </w:r>
+      <w:r>
+        <w:rPr>
+          <w:noProof/>
+        </w:rPr>
+        <mc:AlternateContent>
+          <mc:Choice Requires="wps">
+            <w:drawing>
+              <wp:anchor distT="0" distB="0" distL="114300" distR="114300" simplePos="0" relativeHeight="251696128" behindDoc="0" locked="0" layoutInCell="1" allowOverlap="1" wp14:anchorId="07453914" wp14:editId="05AB7156">
+                <wp:simplePos x="0" y="0"/>
+                <wp:positionH relativeFrom="column">
+                  <wp:posOffset>-409575</wp:posOffset>
+                </wp:positionH>
+                <wp:positionV relativeFrom="paragraph">
+                  <wp:posOffset>4295775</wp:posOffset>
+                </wp:positionV>
+                <wp:extent cx="2076450" cy="1409700"/>
+                <wp:effectExtent l="0" t="0" r="19050" b="19050"/>
+                <wp:wrapNone/>
+                <wp:docPr id="6" name="Text Box 6"/>
+                <wp:cNvGraphicFramePr/>
+                <a:graphic xmlns:a="http://schemas.openxmlformats.org/drawingml/2006/main">
+                  <a:graphicData uri="http://schemas.microsoft.com/office/word/2010/wordprocessingShape">
+                    <wps:wsp>
+                      <wps:cNvSpPr txBox="1"/>
+                      <wps:spPr>
+                        <a:xfrm>
+                          <a:off x="0" y="0"/>
+                          <a:ext cx="2076450" cy="1409700"/>
+                        </a:xfrm>
+                        <a:prstGeom prst="rect">
+                          <a:avLst/>
+                        </a:prstGeom>
+                        <a:ln>
+                          <a:solidFill>
+                            <a:schemeClr val="tx2">
+                              <a:lumMod val="60000"/>
+                              <a:lumOff val="40000"/>
+                            </a:schemeClr>
+                          </a:solidFill>
+                        </a:ln>
+                      </wps:spPr>
+                      <wps:style>
+                        <a:lnRef idx="2">
+                          <a:schemeClr val="accent6"/>
+                        </a:lnRef>
+                        <a:fillRef idx="1">
+                          <a:schemeClr val="lt1"/>
+                        </a:fillRef>
+                        <a:effectRef idx="0">
+                          <a:schemeClr val="accent6"/>
+                        </a:effectRef>
+                        <a:fontRef idx="minor">
+                          <a:schemeClr val="dk1"/>
+                        </a:fontRef>
+                      </wps:style>
+                      <wps:txbx>
+                        <w:txbxContent>
+                          <w:p>
+                            <w:proofErr w:type="spellStart"/>
+                            <w:r>
+                              <w:t>PaymentMethod</w:t>
+                            </w:r>
+                            <w:proofErr w:type="spellEnd"/>
+                            <w:r>
+                              <w:t xml:space="preserve">                                       </w:t>
+                            </w:r>
+                            <w:proofErr w:type="spellStart"/>
+                            <w:r>
+                              <w:t>CardID</w:t>
+                            </w:r>
+                            <w:proofErr w:type="spellEnd"/>
+                            <w:r>
+                              <w:t xml:space="preserve"> INT PK                                </w:t>
+                            </w:r>
+                            <w:proofErr w:type="spellStart"/>
+                            <w:r>
+                              <w:t>MemberID</w:t>
+                            </w:r>
+                            <w:proofErr w:type="spellEnd"/>
+                            <w:r>
+                              <w:t xml:space="preserve"> </w:t>
+                            </w:r>
+                            <w:proofErr w:type="gramStart"/>
+                            <w:r>
+                              <w:t>VARCHAR(</w:t>
+                            </w:r>
+                            <w:proofErr w:type="gramEnd"/>
+                            <w:r>
+                              <w:t>10)</w:t>
+                            </w:r>
+                            <w:r>
+                              <w:t xml:space="preserve"> PK FK                 </w:t>
+                            </w:r>
+                            <w:proofErr w:type="spellStart"/>
+                            <w:r>
+                              <w:t>CardType</w:t>
+                            </w:r>
+                            <w:proofErr w:type="spellEnd"/>
+                            <w:r>
+                              <w:t xml:space="preserve"> VARCHAR(100)          </w:t>
+                            </w:r>
+                            <w:proofErr w:type="spellStart"/>
+                            <w:r>
+                              <w:t>CardNumber</w:t>
+                            </w:r>
+                            <w:proofErr w:type="spellEnd"/>
+                            <w:r>
+                              <w:t xml:space="preserve"> BIGINT                </w:t>
+                            </w:r>
+                            <w:proofErr w:type="spellStart"/>
+                            <w:r>
+                              <w:t>ExpirationDate</w:t>
+                            </w:r>
+                            <w:proofErr w:type="spellEnd"/>
+                            <w:r>
+                              <w:t xml:space="preserve"> DATE</w:t>
+                            </w:r>
+                          </w:p>
+                        </w:txbxContent>
+                      </wps:txbx>
+                      <wps:bodyPr rot="0" spcFirstLastPara="0" vertOverflow="overflow" horzOverflow="overflow" vert="horz" wrap="square" lIns="91440" tIns="45720" rIns="91440" bIns="45720" numCol="1" spcCol="0" rtlCol="0" fromWordArt="0" anchor="t" anchorCtr="0" forceAA="0" compatLnSpc="1">
+                        <a:prstTxWarp prst="textNoShape">
+                          <a:avLst/>
+                        </a:prstTxWarp>
+                        <a:noAutofit/>
+                      </wps:bodyPr>
+                    </wps:wsp>
+                  </a:graphicData>
+                </a:graphic>
+                <wp14:sizeRelH relativeFrom="margin">
+                  <wp14:pctWidth>0</wp14:pctWidth>
+                </wp14:sizeRelH>
+                <wp14:sizeRelV relativeFrom="margin">
+                  <wp14:pctHeight>0</wp14:pctHeight>
+                </wp14:sizeRelV>
+              </wp:anchor>
+            </w:drawing>
+          </mc:Choice>
+          <mc:Fallback>
+            <w:pict>
+              <v:shape id="Text Box 6" o:spid="_x0000_s1027" type="#_x0000_t202" style="position:absolute;margin-left:-32.25pt;margin-top:338.25pt;width:163.5pt;height:111pt;z-index:251696128;visibility:visible;mso-wrap-style:square;mso-width-percent:0;mso-height-percent:0;mso-wrap-distance-left:9pt;mso-wrap-distance-top:0;mso-wrap-distance-right:9pt;mso-wrap-distance-bottom:0;mso-position-horizontal:absolute;mso-position-horizontal-relative:text;mso-position-vertical:absolute;mso-position-vertical-relative:text;mso-width-percent:0;mso-height-percent:0;mso-width-relative:margin;mso-height-relative:margin;v-text-anchor:top" o:gfxdata="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" fillcolor="white [3201]" strokecolor="#548dd4 [1951]" strokeweight="2pt">
+                <v:textbox>
+                  <w:txbxContent>
+                    <w:p>
+                      <w:proofErr w:type="spellStart"/>
+                      <w:r>
+                        <w:t>PaymentMethod</w:t>
+                      </w:r>
+                      <w:proofErr w:type="spellEnd"/>
+                      <w:r>
+                        <w:t xml:space="preserve">                                       </w:t>
+                      </w:r>
+                      <w:proofErr w:type="spellStart"/>
+                      <w:r>
+                        <w:t>CardID</w:t>
+                      </w:r>
+                      <w:proofErr w:type="spellEnd"/>
+                      <w:r>
+                        <w:t xml:space="preserve"> INT PK                                </w:t>
+                      </w:r>
+                      <w:proofErr w:type="spellStart"/>
+                      <w:r>
+                        <w:t>MemberID</w:t>
+                      </w:r>
+                      <w:proofErr w:type="spellEnd"/>
+                      <w:r>
+                        <w:t xml:space="preserve"> </w:t>
+                      </w:r>
+                      <w:proofErr w:type="gramStart"/>
+                      <w:r>
+                        <w:t>VARCHAR(</w:t>
+                      </w:r>
+                      <w:proofErr w:type="gramEnd"/>
+                      <w:r>
+                        <w:t>10)</w:t>
+                      </w:r>
+                      <w:r>
+                        <w:t xml:space="preserve"> PK FK                 </w:t>
+                      </w:r>
+                      <w:proofErr w:type="spellStart"/>
+                      <w:r>
+                        <w:t>CardType</w:t>
+                      </w:r>
+                      <w:proofErr w:type="spellEnd"/>
+                      <w:r>
+                        <w:t xml:space="preserve"> VARCHAR(100)          </w:t>
+                      </w:r>
+                      <w:proofErr w:type="spellStart"/>
+                      <w:r>
+                        <w:t>CardNumber</w:t>
+                      </w:r>
+                      <w:proofErr w:type="spellEnd"/>
+                      <w:r>
+                        <w:t xml:space="preserve"> BIGINT                </w:t>
+                      </w:r>
+                      <w:proofErr w:type="spellStart"/>
+                      <w:r>
+                        <w:t>ExpirationDate</w:t>
+                      </w:r>
+                      <w:proofErr w:type="spellEnd"/>
+                      <w:r>
+                        <w:t xml:space="preserve"> DATE</w:t>
+                      </w:r>
+                    </w:p>
+                  </w:txbxContent>
+                </v:textbox>
+              </v:shape>
+            </w:pict>
+          </mc:Fallback>
+        </mc:AlternateContent>
+      </w:r>
+      <w:r>
+        <w:rPr>
+          <w:noProof/>
+        </w:rPr>
+        <mc:AlternateContent>
+          <mc:Choice Requires="wps">
+            <w:drawing>
+              <wp:anchor distT="0" distB="0" distL="114300" distR="114300" simplePos="0" relativeHeight="251674624" behindDoc="0" locked="0" layoutInCell="1" allowOverlap="1" wp14:anchorId="1D27A525" wp14:editId="14F73910">
+                <wp:simplePos x="0" y="0"/>
+                <wp:positionH relativeFrom="column">
+                  <wp:posOffset>2162175</wp:posOffset>
+                </wp:positionH>
+                <wp:positionV relativeFrom="paragraph">
+                  <wp:posOffset>4772025</wp:posOffset>
+                </wp:positionV>
+                <wp:extent cx="2019300" cy="800100"/>
+                <wp:effectExtent l="0" t="0" r="19050" b="19050"/>
+                <wp:wrapNone/>
+                <wp:docPr id="14" name="Text Box 14"/>
+                <wp:cNvGraphicFramePr/>
+                <a:graphic xmlns:a="http://schemas.openxmlformats.org/drawingml/2006/main">
+                  <a:graphicData uri="http://schemas.microsoft.com/office/word/2010/wordprocessingShape">
+                    <wps:wsp>
+                      <wps:cNvSpPr txBox="1"/>
+                      <wps:spPr>
+                        <a:xfrm>
+                          <a:off x="0" y="0"/>
+                          <a:ext cx="2019300" cy="800100"/>
+                        </a:xfrm>
+                        <a:prstGeom prst="rect">
+                          <a:avLst/>
+                        </a:prstGeom>
+                        <a:ln>
+                          <a:solidFill>
+                            <a:schemeClr val="tx2">
+                              <a:lumMod val="60000"/>
+                              <a:lumOff val="40000"/>
+                            </a:schemeClr>
+                          </a:solidFill>
+                        </a:ln>
+                      </wps:spPr>
+                      <wps:style>
+                        <a:lnRef idx="2">
+                          <a:schemeClr val="accent6"/>
+                        </a:lnRef>
+                        <a:fillRef idx="1">
+                          <a:schemeClr val="lt1"/>
+                        </a:fillRef>
+                        <a:effectRef idx="0">
+                          <a:schemeClr val="accent6"/>
+                        </a:effectRef>
+                        <a:fontRef idx="minor">
+                          <a:schemeClr val="dk1"/>
+                        </a:fontRef>
+                      </wps:style>
+                      <wps:txbx>
+                        <w:txbxContent>
+                          <w:p>
+                            <w:proofErr w:type="spellStart"/>
+                            <w:r>
+                              <w:t>MemberInterests</w:t>
+                            </w:r>
+                            <w:proofErr w:type="spellEnd"/>
+                            <w:r>
+                              <w:t xml:space="preserve">                     </w:t>
+                            </w:r>
+                            <w:proofErr w:type="spellStart"/>
+                            <w:r>
+                              <w:t>Member</w:t>
+                            </w:r>
+                            <w:r>
+                              <w:t>ID</w:t>
+                            </w:r>
+                            <w:proofErr w:type="spellEnd"/>
+                            <w:r>
+                              <w:t xml:space="preserve"> </w:t>
+                            </w:r>
+                            <w:proofErr w:type="gramStart"/>
+                            <w:r>
+                              <w:t>VARCHAR(</w:t>
+                            </w:r>
+                            <w:proofErr w:type="gramEnd"/>
+                            <w:r>
+                              <w:t>10)</w:t>
+                            </w:r>
+                            <w:r>
+                              <w:t xml:space="preserve"> PK FK</w:t>
+                            </w:r>
+                            <w:r>
+                              <w:t xml:space="preserve">                                </w:t>
+                            </w:r>
+                            <w:proofErr w:type="spellStart"/>
+                            <w:r>
+                              <w:t>Interest</w:t>
+                            </w:r>
+                            <w:r>
+                              <w:t>ID</w:t>
+                            </w:r>
+                            <w:proofErr w:type="spellEnd"/>
+                            <w:r>
+                              <w:t xml:space="preserve"> INT PK FK</w:t>
+                            </w:r>
+                          </w:p>
+                        </w:txbxContent>
+                      </wps:txbx>
+                      <wps:bodyPr rot="0" spcFirstLastPara="0" vertOverflow="overflow" horzOverflow="overflow" vert="horz" wrap="square" lIns="91440" tIns="45720" rIns="91440" bIns="45720" numCol="1" spcCol="0" rtlCol="0" fromWordArt="0" anchor="t" anchorCtr="0" forceAA="0" compatLnSpc="1">
+                        <a:prstTxWarp prst="textNoShape">
+                          <a:avLst/>
+                        </a:prstTxWarp>
+                        <a:noAutofit/>
+                      </wps:bodyPr>
+                    </wps:wsp>
+                  </a:graphicData>
+                </a:graphic>
+                <wp14:sizeRelH relativeFrom="margin">
+                  <wp14:pctWidth>0</wp14:pctWidth>
+                </wp14:sizeRelH>
+                <wp14:sizeRelV relativeFrom="margin">
+                  <wp14:pctHeight>0</wp14:pctHeight>
+                </wp14:sizeRelV>
+              </wp:anchor>
+            </w:drawing>
+          </mc:Choice>
+          <mc:Fallback>
+            <w:pict>
+              <v:shape id="Text Box 14" o:spid="_x0000_s1028" type="#_x0000_t202" style="position:absolute;margin-left:170.25pt;margin-top:375.75pt;width:159pt;height:63pt;z-index:251674624;visibility:visible;mso-wrap-style:square;mso-width-percent:0;mso-height-percent:0;mso-wrap-distance-left:9pt;mso-wrap-distance-top:0;mso-wrap-distance-right:9pt;mso-wrap-distance-bottom:0;mso-position-horizontal:absolute;mso-position-horizontal-relative:text;mso-position-vertical:absolute;mso-position-vertical-relative:text;mso-width-percent:0;mso-height-percent:0;mso-width-relative:margin;mso-height-relative:margin;v-text-anchor:top" o:gfxdata="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" fillcolor="white [3201]" strokecolor="#548dd4 [1951]" strokeweight="2pt">
+                <v:textbox>
+                  <w:txbxContent>
+                    <w:p>
+                      <w:proofErr w:type="spellStart"/>
+                      <w:r>
+                        <w:t>MemberInterests</w:t>
+                      </w:r>
+                      <w:proofErr w:type="spellEnd"/>
+                      <w:r>
+                        <w:t xml:space="preserve">                     </w:t>
+                      </w:r>
+                      <w:proofErr w:type="spellStart"/>
+                      <w:r>
+                        <w:t>Member</w:t>
+                      </w:r>
+                      <w:r>
+                        <w:t>ID</w:t>
+                      </w:r>
+                      <w:proofErr w:type="spellEnd"/>
+                      <w:r>
+                        <w:t xml:space="preserve"> </w:t>
+                      </w:r>
+                      <w:proofErr w:type="gramStart"/>
+                      <w:r>
+                        <w:t>VARCHAR(</w:t>
+                      </w:r>
+                      <w:proofErr w:type="gramEnd"/>
+                      <w:r>
+                        <w:t>10)</w:t>
+                      </w:r>
+                      <w:r>
+                        <w:t xml:space="preserve"> PK FK</w:t>
+                      </w:r>
+                      <w:r>
+                        <w:t xml:space="preserve">                                </w:t>
+                      </w:r>
+                      <w:proofErr w:type="spellStart"/>
+                      <w:r>
+                        <w:t>Interest</w:t>
+                      </w:r>
+                      <w:r>
+                        <w:t>ID</w:t>
+                      </w:r>
+                      <w:proofErr w:type="spellEnd"/>
+                      <w:r>
+                        <w:t xml:space="preserve"> INT PK FK</w:t>
+                      </w:r>
+                    </w:p>
+                  </w:txbxContent>
+                </v:textbox>
+              </v:shape>
+            </w:pict>
+          </mc:Fallback>
+        </mc:AlternateContent>
+      </w:r>
+      <w:r>
+        <w:rPr>
+          <w:noProof/>
+        </w:rPr>
+        <mc:AlternateContent>
+          <mc:Choice Requires="wps">
+            <w:drawing>
+              <wp:anchor distT="0" distB="0" distL="114300" distR="114300" simplePos="0" relativeHeight="251680768" behindDoc="0" locked="0" layoutInCell="1" allowOverlap="1" wp14:anchorId="6B54CC43" wp14:editId="2F2D220C">
+                <wp:simplePos x="0" y="0"/>
+                <wp:positionH relativeFrom="column">
+                  <wp:posOffset>4410075</wp:posOffset>
+                </wp:positionH>
+                <wp:positionV relativeFrom="paragraph">
+                  <wp:posOffset>2438399</wp:posOffset>
+                </wp:positionV>
+                <wp:extent cx="2276475" cy="1724025"/>
+                <wp:effectExtent l="0" t="0" r="28575" b="28575"/>
+                <wp:wrapNone/>
+                <wp:docPr id="19" name="Text Box 19"/>
+                <wp:cNvGraphicFramePr/>
+                <a:graphic xmlns:a="http://schemas.openxmlformats.org/drawingml/2006/main">
+                  <a:graphicData uri="http://schemas.microsoft.com/office/word/2010/wordprocessingShape">
+                    <wps:wsp>
+                      <wps:cNvSpPr txBox="1"/>
+                      <wps:spPr>
+                        <a:xfrm>
+                          <a:off x="0" y="0"/>
+                          <a:ext cx="2276475" cy="1724025"/>
+                        </a:xfrm>
+                        <a:prstGeom prst="rect">
+                          <a:avLst/>
+                        </a:prstGeom>
+                        <a:ln>
+                          <a:solidFill>
+                            <a:schemeClr val="tx2">
+                              <a:lumMod val="60000"/>
+                              <a:lumOff val="40000"/>
+                            </a:schemeClr>
+                          </a:solidFill>
+                        </a:ln>
+                      </wps:spPr>
+                      <wps:style>
+                        <a:lnRef idx="2">
+                          <a:schemeClr val="accent6"/>
+                        </a:lnRef>
+                        <a:fillRef idx="1">
+                          <a:schemeClr val="lt1"/>
+                        </a:fillRef>
+                        <a:effectRef idx="0">
+                          <a:schemeClr val="accent6"/>
+                        </a:effectRef>
+                        <a:fontRef idx="minor">
+                          <a:schemeClr val="dk1"/>
+                        </a:fontRef>
+                      </wps:style>
+                      <wps:txbx>
+                        <w:txbxContent>
+                          <w:p>
+                            <w:r>
+                              <w:t>Address</w:t>
+                            </w:r>
+                            <w:r>
+                              <w:t>es</w:t>
+                            </w:r>
+                            <w:r>
+                              <w:t xml:space="preserve">                                        </w:t>
+                            </w:r>
+                            <w:r>
+                              <w:t xml:space="preserve">    </w:t>
+                            </w:r>
+                            <w:proofErr w:type="spellStart"/>
+                            <w:r>
+                              <w:t>AddressID</w:t>
+                            </w:r>
+                            <w:proofErr w:type="spellEnd"/>
+                            <w:r>
+                              <w:t xml:space="preserve"> INT PK                 </w:t>
+                            </w:r>
+                            <w:proofErr w:type="spellStart"/>
+                            <w:r>
+                              <w:t>MemberID</w:t>
+                            </w:r>
+                            <w:proofErr w:type="spellEnd"/>
+                            <w:r>
+                              <w:t xml:space="preserve"> </w:t>
+                            </w:r>
+                            <w:proofErr w:type="gramStart"/>
+                            <w:r>
+                              <w:t>VARCHAR(</w:t>
+                            </w:r>
+                            <w:proofErr w:type="gramEnd"/>
+                            <w:r>
+                              <w:t>10)</w:t>
+                            </w:r>
+                            <w:r>
+                              <w:t xml:space="preserve"> PK  FK           </w:t>
+                            </w:r>
+                            <w:proofErr w:type="spellStart"/>
+                            <w:r>
+                              <w:t>MailAddress</w:t>
+                            </w:r>
+                            <w:proofErr w:type="spellEnd"/>
+                            <w:r>
+                              <w:t xml:space="preserve"> VARCHAR(50)             </w:t>
+                            </w:r>
+                            <w:proofErr w:type="spellStart"/>
+                            <w:r>
+                              <w:t>BillAddress</w:t>
+                            </w:r>
+                            <w:proofErr w:type="spellEnd"/>
+                            <w:r>
+                              <w:t xml:space="preserve"> VARCHAR(50)</w:t>
+                            </w:r>
+                            <w:r>
+                              <w:t xml:space="preserve">                                     City  </w:t>
+                            </w:r>
+                            <w:r>
+                              <w:t>VARCHAR(25)</w:t>
+                            </w:r>
+                            <w:r>
+                              <w:t xml:space="preserve">                                        State </w:t>
+                            </w:r>
+                            <w:r>
+                              <w:t>VARCHAR(20)</w:t>
+                            </w:r>
+                            <w:r>
+                              <w:t xml:space="preserve">                                  ZIP Code</w:t>
+                            </w:r>
+                            <w:r>
+                              <w:t xml:space="preserve"> VARCHAR(10)</w:t>
+                            </w:r>
+                          </w:p>
+                        </w:txbxContent>
+                      </wps:txbx>
+                      <wps:bodyPr rot="0" spcFirstLastPara="0" vertOverflow="overflow" horzOverflow="overflow" vert="horz" wrap="square" lIns="91440" tIns="45720" rIns="91440" bIns="45720" numCol="1" spcCol="0" rtlCol="0" fromWordArt="0" anchor="t" anchorCtr="0" forceAA="0" compatLnSpc="1">
+                        <a:prstTxWarp prst="textNoShape">
+                          <a:avLst/>
+                        </a:prstTxWarp>
+                        <a:noAutofit/>
+                      </wps:bodyPr>
+                    </wps:wsp>
+                  </a:graphicData>
+                </a:graphic>
+                <wp14:sizeRelH relativeFrom="margin">
+                  <wp14:pctWidth>0</wp14:pctWidth>
+                </wp14:sizeRelH>
+                <wp14:sizeRelV relativeFrom="margin">
+                  <wp14:pctHeight>0</wp14:pctHeight>
+                </wp14:sizeRelV>
+              </wp:anchor>
+            </w:drawing>
+          </mc:Choice>
+          <mc:Fallback>
+            <w:pict>
+              <v:shape id="Text Box 19" o:spid="_x0000_s1029" type="#_x0000_t202" style="position:absolute;margin-left:347.25pt;margin-top:192pt;width:179.25pt;height:135.75pt;z-index:251680768;visibility:visible;mso-wrap-style:square;mso-width-percent:0;mso-height-percent:0;mso-wrap-distance-left:9pt;mso-wrap-distance-top:0;mso-wrap-distance-right:9pt;mso-wrap-distance-bottom:0;mso-position-horizontal:absolute;mso-position-horizontal-relative:text;mso-position-vertical:absolute;mso-position-vertical-relative:text;mso-width-percent:0;mso-height-percent:0;mso-width-relative:margin;mso-height-relative:margin;v-text-anchor:top" o:gfxdata="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" fillcolor="white [3201]" strokecolor="#548dd4 [1951]" strokeweight="2pt">
+                <v:textbox>
+                  <w:txbxContent>
+                    <w:p>
+                      <w:r>
+                        <w:t>Address</w:t>
+                      </w:r>
+                      <w:r>
+                        <w:t>es</w:t>
+                      </w:r>
+                      <w:r>
+                        <w:t xml:space="preserve">                                        </w:t>
+                      </w:r>
+                      <w:r>
+                        <w:t xml:space="preserve">    </w:t>
+                      </w:r>
+                      <w:proofErr w:type="spellStart"/>
+                      <w:r>
+                        <w:t>AddressID</w:t>
+                      </w:r>
+                      <w:proofErr w:type="spellEnd"/>
+                      <w:r>
+                        <w:t xml:space="preserve"> INT PK                 </w:t>
+                      </w:r>
+                      <w:proofErr w:type="spellStart"/>
+                      <w:r>
+                        <w:t>MemberID</w:t>
+                      </w:r>
+                      <w:proofErr w:type="spellEnd"/>
+                      <w:r>
+                        <w:t xml:space="preserve"> </w:t>
+                      </w:r>
+                      <w:proofErr w:type="gramStart"/>
+                      <w:r>
+                        <w:t>VARCHAR(</w:t>
+                      </w:r>
+                      <w:proofErr w:type="gramEnd"/>
+                      <w:r>
+                        <w:t>10)</w:t>
+                      </w:r>
+                      <w:r>
+                        <w:t xml:space="preserve"> PK  FK           </w:t>
+                      </w:r>
+                      <w:proofErr w:type="spellStart"/>
+                      <w:r>
+                        <w:t>MailAddress</w:t>
+                      </w:r>
+                      <w:proofErr w:type="spellEnd"/>
+                      <w:r>
+                        <w:t xml:space="preserve"> VARCHAR(50)             </w:t>
+                      </w:r>
+                      <w:proofErr w:type="spellStart"/>
+                      <w:r>
+                        <w:t>BillAddress</w:t>
+                      </w:r>
+                      <w:proofErr w:type="spellEnd"/>
+                      <w:r>
+                        <w:t xml:space="preserve"> VARCHAR(50)</w:t>
+                      </w:r>
+                      <w:r>
+                        <w:t xml:space="preserve">                                     City  </w:t>
+                      </w:r>
+                      <w:r>
+                        <w:t>VARCHAR(25)</w:t>
+                      </w:r>
+                      <w:r>
+                        <w:t xml:space="preserve">                                        State </w:t>
+                      </w:r>
+                      <w:r>
+                        <w:t>VARCHAR(20)</w:t>
+                      </w:r>
+                      <w:r>
+                        <w:t xml:space="preserve">                                  ZIP Code</w:t>
+                      </w:r>
+                      <w:r>
+                        <w:t xml:space="preserve"> VARCHAR(10)</w:t>
+                      </w:r>
+                    </w:p>
+                  </w:txbxContent>
+                </v:textbox>
+              </v:shape>
+            </w:pict>
+          </mc:Fallback>
+        </mc:AlternateContent>
+      </w:r>
+      <w:r>
+        <w:rPr>
+          <w:noProof/>
+        </w:rPr>
+        <mc:AlternateContent>
+          <mc:Choice Requires="wps">
+            <w:drawing>
+              <wp:anchor distT="0" distB="0" distL="114300" distR="114300" simplePos="0" relativeHeight="251698176" behindDoc="0" locked="0" layoutInCell="1" allowOverlap="1" wp14:anchorId="717FFC00" wp14:editId="55F37D71">
                 <wp:simplePos x="0" y="0"/>
                 <wp:positionH relativeFrom="column">
                   <wp:posOffset>-410210</wp:posOffset>
@@ -71,117 +1084,7 @@
         <mc:AlternateContent>
           <mc:Choice Requires="wps">
             <w:drawing>
-              <wp:anchor distT="0" distB="0" distL="114300" distR="114300" simplePos="0" relativeHeight="251696128" behindDoc="0" locked="0" layoutInCell="1" allowOverlap="1" wp14:anchorId="557D7F58" wp14:editId="4A8B2923">
-                <wp:simplePos x="0" y="0"/>
-                <wp:positionH relativeFrom="column">
-                  <wp:posOffset>-410210</wp:posOffset>
-                </wp:positionH>
-                <wp:positionV relativeFrom="paragraph">
-                  <wp:posOffset>4295775</wp:posOffset>
-                </wp:positionV>
-                <wp:extent cx="1609725" cy="1409700"/>
-                <wp:effectExtent l="0" t="0" r="28575" b="19050"/>
-                <wp:wrapNone/>
-                <wp:docPr id="6" name="Text Box 6"/>
-                <wp:cNvGraphicFramePr/>
-                <a:graphic xmlns:a="http://schemas.openxmlformats.org/drawingml/2006/main">
-                  <a:graphicData uri="http://schemas.microsoft.com/office/word/2010/wordprocessingShape">
-                    <wps:wsp>
-                      <wps:cNvSpPr txBox="1"/>
-                      <wps:spPr>
-                        <a:xfrm>
-                          <a:off x="0" y="0"/>
-                          <a:ext cx="1609725" cy="1409700"/>
-                        </a:xfrm>
-                        <a:prstGeom prst="rect">
-                          <a:avLst/>
-                        </a:prstGeom>
-                        <a:ln>
-                          <a:solidFill>
-                            <a:schemeClr val="tx2">
-                              <a:lumMod val="60000"/>
-                              <a:lumOff val="40000"/>
-                            </a:schemeClr>
-                          </a:solidFill>
-                        </a:ln>
-                      </wps:spPr>
-                      <wps:style>
-                        <a:lnRef idx="2">
-                          <a:schemeClr val="accent6"/>
-                        </a:lnRef>
-                        <a:fillRef idx="1">
-                          <a:schemeClr val="lt1"/>
-                        </a:fillRef>
-                        <a:effectRef idx="0">
-                          <a:schemeClr val="accent6"/>
-                        </a:effectRef>
-                        <a:fontRef idx="minor">
-                          <a:schemeClr val="dk1"/>
-                        </a:fontRef>
-                      </wps:style>
-                      <wps:txbx>
-                        <w:txbxContent>
-                          <w:p>
-                            <w:proofErr w:type="spellStart"/>
-                            <w:r>
-                              <w:t>PaymentMethod</w:t>
-                            </w:r>
-                            <w:proofErr w:type="spellEnd"/>
-                            <w:r>
-                              <w:t xml:space="preserve">                                       Mailing Address                                Billing Address                                     City                                          State/Region                                     ZIP Code</w:t>
-                            </w:r>
-                          </w:p>
-                        </w:txbxContent>
-                      </wps:txbx>
-                      <wps:bodyPr rot="0" spcFirstLastPara="0" vertOverflow="overflow" horzOverflow="overflow" vert="horz" wrap="square" lIns="91440" tIns="45720" rIns="91440" bIns="45720" numCol="1" spcCol="0" rtlCol="0" fromWordArt="0" anchor="t" anchorCtr="0" forceAA="0" compatLnSpc="1">
-                        <a:prstTxWarp prst="textNoShape">
-                          <a:avLst/>
-                        </a:prstTxWarp>
-                        <a:noAutofit/>
-                      </wps:bodyPr>
-                    </wps:wsp>
-                  </a:graphicData>
-                </a:graphic>
-                <wp14:sizeRelV relativeFrom="margin">
-                  <wp14:pctHeight>0</wp14:pctHeight>
-                </wp14:sizeRelV>
-              </wp:anchor>
-            </w:drawing>
-          </mc:Choice>
-          <mc:Fallback>
-            <w:pict>
-              <v:shapetype id="_x0000_t202" coordsize="21600,21600" o:spt="202" path="m,l,21600r21600,l21600,xe">
-                <v:stroke joinstyle="miter"/>
-                <v:path gradientshapeok="t" o:connecttype="rect"/>
-              </v:shapetype>
-              <v:shape id="Text Box 6" o:spid="_x0000_s1026" type="#_x0000_t202" style="position:absolute;margin-left:-32.3pt;margin-top:338.25pt;width:126.75pt;height:111pt;z-index:251696128;visibility:visible;mso-wrap-style:square;mso-height-percent:0;mso-wrap-distance-left:9pt;mso-wrap-distance-top:0;mso-wrap-distance-right:9pt;mso-wrap-distance-bottom:0;mso-position-horizontal:absolute;mso-position-horizontal-relative:text;mso-position-vertical:absolute;mso-position-vertical-relative:text;mso-height-percent:0;mso-height-relative:margin;v-text-anchor:top" o:gfxdata="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" fillcolor="white [3201]" strokecolor="#548dd4 [1951]" strokeweight="2pt">
-                <v:textbox>
-                  <w:txbxContent>
-                    <w:p>
-                      <w:proofErr w:type="spellStart"/>
-                      <w:r>
-                        <w:t>PaymentMethod</w:t>
-                      </w:r>
-                      <w:proofErr w:type="spellEnd"/>
-                      <w:r>
-                        <w:t xml:space="preserve">                                       Mailing Address                                Billing Address                                     City                                          State/Region                                     ZIP Code</w:t>
-                      </w:r>
-                    </w:p>
-                  </w:txbxContent>
-                </v:textbox>
-              </v:shape>
-            </w:pict>
-          </mc:Fallback>
-        </mc:AlternateContent>
-      </w:r>
-      <w:r>
-        <w:rPr>
-          <w:noProof/>
-        </w:rPr>
-        <mc:AlternateContent>
-          <mc:Choice Requires="wps">
-            <w:drawing>
-              <wp:anchor distT="0" distB="0" distL="114300" distR="114300" simplePos="0" relativeHeight="251672576" behindDoc="0" locked="0" layoutInCell="1" allowOverlap="1" wp14:anchorId="57B5F935" wp14:editId="7B2649C1">
+              <wp:anchor distT="0" distB="0" distL="114300" distR="114300" simplePos="0" relativeHeight="251672576" behindDoc="0" locked="0" layoutInCell="1" allowOverlap="1" wp14:anchorId="79203209" wp14:editId="632C893D">
                 <wp:simplePos x="0" y="0"/>
                 <wp:positionH relativeFrom="column">
                   <wp:posOffset>2971800</wp:posOffset>
@@ -248,71 +1151,7 @@
         <mc:AlternateContent>
           <mc:Choice Requires="wps">
             <w:drawing>
-              <wp:anchor distT="0" distB="0" distL="114300" distR="114300" simplePos="0" relativeHeight="251670528" behindDoc="0" locked="0" layoutInCell="1" allowOverlap="1" wp14:anchorId="06E879B6" wp14:editId="1F91F3B1">
-                <wp:simplePos x="0" y="0"/>
-                <wp:positionH relativeFrom="column">
-                  <wp:posOffset>1362075</wp:posOffset>
-                </wp:positionH>
-                <wp:positionV relativeFrom="paragraph">
-                  <wp:posOffset>2962275</wp:posOffset>
-                </wp:positionV>
-                <wp:extent cx="742950" cy="0"/>
-                <wp:effectExtent l="0" t="0" r="19050" b="19050"/>
-                <wp:wrapNone/>
-                <wp:docPr id="10" name="Straight Connector 10"/>
-                <wp:cNvGraphicFramePr/>
-                <a:graphic xmlns:a="http://schemas.openxmlformats.org/drawingml/2006/main">
-                  <a:graphicData uri="http://schemas.microsoft.com/office/word/2010/wordprocessingShape">
-                    <wps:wsp>
-                      <wps:cNvCnPr/>
-                      <wps:spPr>
-                        <a:xfrm>
-                          <a:off x="0" y="0"/>
-                          <a:ext cx="742950" cy="0"/>
-                        </a:xfrm>
-                        <a:prstGeom prst="line">
-                          <a:avLst/>
-                        </a:prstGeom>
-                      </wps:spPr>
-                      <wps:style>
-                        <a:lnRef idx="1">
-                          <a:schemeClr val="dk1"/>
-                        </a:lnRef>
-                        <a:fillRef idx="0">
-                          <a:schemeClr val="dk1"/>
-                        </a:fillRef>
-                        <a:effectRef idx="0">
-                          <a:schemeClr val="dk1"/>
-                        </a:effectRef>
-                        <a:fontRef idx="minor">
-                          <a:schemeClr val="tx1"/>
-                        </a:fontRef>
-                      </wps:style>
-                      <wps:bodyPr/>
-                    </wps:wsp>
-                  </a:graphicData>
-                </a:graphic>
-                <wp14:sizeRelH relativeFrom="margin">
-                  <wp14:pctWidth>0</wp14:pctWidth>
-                </wp14:sizeRelH>
-              </wp:anchor>
-            </w:drawing>
-          </mc:Choice>
-          <mc:Fallback>
-            <w:pict>
-              <v:line id="Straight Connector 10" o:spid="_x0000_s1026" style="position:absolute;z-index:251670528;visibility:visible;mso-wrap-style:square;mso-width-percent:0;mso-wrap-distance-left:9pt;mso-wrap-distance-top:0;mso-wrap-distance-right:9pt;mso-wrap-distance-bottom:0;mso-position-horizontal:absolute;mso-position-horizontal-relative:text;mso-position-vertical:absolute;mso-position-vertical-relative:text;mso-width-percent:0;mso-width-relative:margin" from="107.25pt,233.25pt" to="165.75pt,233.25pt" o:gfxdata="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" strokecolor="black [3040]"/>
-            </w:pict>
-          </mc:Fallback>
-        </mc:AlternateContent>
-      </w:r>
-      <w:r>
-        <w:rPr>
-          <w:noProof/>
-        </w:rPr>
-        <mc:AlternateContent>
-          <mc:Choice Requires="wps">
-            <w:drawing>
-              <wp:anchor distT="0" distB="0" distL="114300" distR="114300" simplePos="0" relativeHeight="251669504" behindDoc="0" locked="0" layoutInCell="1" allowOverlap="1" wp14:anchorId="3D3E8619" wp14:editId="22AB3AC9">
+              <wp:anchor distT="0" distB="0" distL="114300" distR="114300" simplePos="0" relativeHeight="251669504" behindDoc="0" locked="0" layoutInCell="1" allowOverlap="1" wp14:anchorId="3E99E0AC" wp14:editId="304CF576">
                 <wp:simplePos x="0" y="0"/>
                 <wp:positionH relativeFrom="column">
                   <wp:posOffset>419100</wp:posOffset>
@@ -379,7 +1218,7 @@
         <mc:AlternateContent>
           <mc:Choice Requires="wps">
             <w:drawing>
-              <wp:anchor distT="0" distB="0" distL="114300" distR="114300" simplePos="0" relativeHeight="251666432" behindDoc="0" locked="0" layoutInCell="1" allowOverlap="1" wp14:anchorId="1DFAF25C" wp14:editId="3F3075E2">
+              <wp:anchor distT="0" distB="0" distL="114300" distR="114300" simplePos="0" relativeHeight="251666432" behindDoc="0" locked="0" layoutInCell="1" allowOverlap="1" wp14:anchorId="13717494" wp14:editId="02921AE6">
                 <wp:simplePos x="0" y="0"/>
                 <wp:positionH relativeFrom="column">
                   <wp:posOffset>-504825</wp:posOffset>
@@ -622,7 +1461,7 @@
         <mc:AlternateContent>
           <mc:Choice Requires="wps">
             <w:drawing>
-              <wp:anchor distT="0" distB="0" distL="114300" distR="114300" simplePos="0" relativeHeight="251682816" behindDoc="0" locked="0" layoutInCell="1" allowOverlap="1" wp14:anchorId="41273D5D" wp14:editId="1969DF98">
+              <wp:anchor distT="0" distB="0" distL="114300" distR="114300" simplePos="0" relativeHeight="251682816" behindDoc="0" locked="0" layoutInCell="1" allowOverlap="1" wp14:anchorId="3A1EA7D2" wp14:editId="4518FAF5">
                 <wp:simplePos x="0" y="0"/>
                 <wp:positionH relativeFrom="column">
                   <wp:posOffset>-504825</wp:posOffset>
@@ -686,7 +1525,7 @@
         <mc:AlternateContent>
           <mc:Choice Requires="wps">
             <w:drawing>
-              <wp:anchor distT="0" distB="0" distL="114300" distR="114300" simplePos="0" relativeHeight="251660288" behindDoc="0" locked="0" layoutInCell="1" allowOverlap="1" wp14:anchorId="0DB396A6" wp14:editId="3DA71C45">
+              <wp:anchor distT="0" distB="0" distL="114300" distR="114300" simplePos="0" relativeHeight="251660288" behindDoc="0" locked="0" layoutInCell="1" allowOverlap="1" wp14:anchorId="6A606769" wp14:editId="0F6C2241">
                 <wp:simplePos x="0" y="0"/>
                 <wp:positionH relativeFrom="column">
                   <wp:posOffset>2105025</wp:posOffset>
@@ -749,7 +1588,18 @@
                             </w:r>
                             <w:proofErr w:type="spellEnd"/>
                             <w:r>
-                              <w:t xml:space="preserve"> INT PK</w:t>
+                              <w:t xml:space="preserve"> </w:t>
+                            </w:r>
+                            <w:proofErr w:type="gramStart"/>
+                            <w:r>
+                              <w:t>VARCHAR(</w:t>
+                            </w:r>
+                            <w:proofErr w:type="gramEnd"/>
+                            <w:r>
+                              <w:t>10)</w:t>
+                            </w:r>
+                            <w:r>
+                              <w:t xml:space="preserve"> PK</w:t>
                             </w:r>
                             <w:r>
                               <w:t xml:space="preserve">    </w:t>
@@ -766,15 +1616,7 @@
                             </w:r>
                             <w:proofErr w:type="spellEnd"/>
                             <w:r>
-                              <w:t xml:space="preserve"> </w:t>
-                            </w:r>
-                            <w:proofErr w:type="gramStart"/>
-                            <w:r>
-                              <w:t>VARCHAR(</w:t>
-                            </w:r>
-                            <w:proofErr w:type="gramEnd"/>
-                            <w:r>
-                              <w:t xml:space="preserve">20)      </w:t>
+                              <w:t xml:space="preserve"> VARCHAR(20)      </w:t>
                             </w:r>
                             <w:proofErr w:type="spellStart"/>
                             <w:r>
@@ -850,7 +1692,7 @@
           </mc:Choice>
           <mc:Fallback>
             <w:pict>
-              <v:shape id="Text Box 2" o:spid="_x0000_s1028" type="#_x0000_t202" style="position:absolute;margin-left:165.75pt;margin-top:180.75pt;width:159pt;height:175.5pt;z-index:251660288;visibility:visible;mso-wrap-style:square;mso-width-percent:0;mso-height-percent:0;mso-wrap-distance-left:9pt;mso-wrap-distance-top:0;mso-wrap-distance-right:9pt;mso-wrap-distance-bottom:0;mso-position-horizontal:absolute;mso-position-horizontal-relative:text;mso-position-vertical:absolute;mso-position-vertical-relative:text;mso-width-percent:0;mso-height-percent:0;mso-width-relative:margin;mso-height-relative:margin;v-text-anchor:top" o:gfxdata="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" fillcolor="white [3201]" strokecolor="#548dd4 [1951]" strokeweight="2pt">
+              <v:shape id="Text Box 2" o:spid="_x0000_s1031" type="#_x0000_t202" style="position:absolute;margin-left:165.75pt;margin-top:180.75pt;width:159pt;height:175.5pt;z-index:251660288;visibility:visible;mso-wrap-style:square;mso-width-percent:0;mso-height-percent:0;mso-wrap-distance-left:9pt;mso-wrap-distance-top:0;mso-wrap-distance-right:9pt;mso-wrap-distance-bottom:0;mso-position-horizontal:absolute;mso-position-horizontal-relative:text;mso-position-vertical:absolute;mso-position-vertical-relative:text;mso-width-percent:0;mso-height-percent:0;mso-width-relative:margin;mso-height-relative:margin;v-text-anchor:top" o:gfxdata="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" fillcolor="white [3201]" strokecolor="#548dd4 [1951]" strokeweight="2pt">
                 <v:textbox>
                   <w:txbxContent>
                     <w:p>
@@ -866,7 +1708,18 @@
                       </w:r>
                       <w:proofErr w:type="spellEnd"/>
                       <w:r>
-                        <w:t xml:space="preserve"> INT PK</w:t>
+                        <w:t xml:space="preserve"> </w:t>
+                      </w:r>
+                      <w:proofErr w:type="gramStart"/>
+                      <w:r>
+                        <w:t>VARCHAR(</w:t>
+                      </w:r>
+                      <w:proofErr w:type="gramEnd"/>
+                      <w:r>
+                        <w:t>10)</w:t>
+                      </w:r>
+                      <w:r>
+                        <w:t xml:space="preserve"> PK</w:t>
                       </w:r>
                       <w:r>
                         <w:t xml:space="preserve">    </w:t>
@@ -883,15 +1736,7 @@
                       </w:r>
                       <w:proofErr w:type="spellEnd"/>
                       <w:r>
-                        <w:t xml:space="preserve"> </w:t>
-                      </w:r>
-                      <w:proofErr w:type="gramStart"/>
-                      <w:r>
-                        <w:t>VARCHAR(</w:t>
-                      </w:r>
-                      <w:proofErr w:type="gramEnd"/>
-                      <w:r>
-                        <w:t xml:space="preserve">20)      </w:t>
+                        <w:t xml:space="preserve"> VARCHAR(20)      </w:t>
                       </w:r>
                       <w:proofErr w:type="spellStart"/>
                       <w:r>
@@ -959,7 +1804,7 @@
         <mc:AlternateContent>
           <mc:Choice Requires="wps">
             <w:drawing>
-              <wp:anchor distT="0" distB="0" distL="114300" distR="114300" simplePos="0" relativeHeight="251677696" behindDoc="0" locked="0" layoutInCell="1" allowOverlap="1" wp14:anchorId="4EF46539" wp14:editId="10DC139A">
+              <wp:anchor distT="0" distB="0" distL="114300" distR="114300" simplePos="0" relativeHeight="251677696" behindDoc="0" locked="0" layoutInCell="1" allowOverlap="1" wp14:anchorId="426ADBCC" wp14:editId="187F0631">
                 <wp:simplePos x="0" y="0"/>
                 <wp:positionH relativeFrom="column">
                   <wp:posOffset>2971800</wp:posOffset>
@@ -1023,163 +1868,7 @@
         <mc:AlternateContent>
           <mc:Choice Requires="wps">
             <w:drawing>
-              <wp:anchor distT="0" distB="0" distL="114300" distR="114300" simplePos="0" relativeHeight="251674624" behindDoc="0" locked="0" layoutInCell="1" allowOverlap="1" wp14:anchorId="65E8B0E4" wp14:editId="2AD712A4">
-                <wp:simplePos x="0" y="0"/>
-                <wp:positionH relativeFrom="column">
-                  <wp:posOffset>2162175</wp:posOffset>
-                </wp:positionH>
-                <wp:positionV relativeFrom="paragraph">
-                  <wp:posOffset>4772026</wp:posOffset>
-                </wp:positionV>
-                <wp:extent cx="1609725" cy="800100"/>
-                <wp:effectExtent l="0" t="0" r="28575" b="19050"/>
-                <wp:wrapNone/>
-                <wp:docPr id="14" name="Text Box 14"/>
-                <wp:cNvGraphicFramePr/>
-                <a:graphic xmlns:a="http://schemas.openxmlformats.org/drawingml/2006/main">
-                  <a:graphicData uri="http://schemas.microsoft.com/office/word/2010/wordprocessingShape">
-                    <wps:wsp>
-                      <wps:cNvSpPr txBox="1"/>
-                      <wps:spPr>
-                        <a:xfrm>
-                          <a:off x="0" y="0"/>
-                          <a:ext cx="1609725" cy="800100"/>
-                        </a:xfrm>
-                        <a:prstGeom prst="rect">
-                          <a:avLst/>
-                        </a:prstGeom>
-                        <a:ln>
-                          <a:solidFill>
-                            <a:schemeClr val="tx2">
-                              <a:lumMod val="60000"/>
-                              <a:lumOff val="40000"/>
-                            </a:schemeClr>
-                          </a:solidFill>
-                        </a:ln>
-                      </wps:spPr>
-                      <wps:style>
-                        <a:lnRef idx="2">
-                          <a:schemeClr val="accent6"/>
-                        </a:lnRef>
-                        <a:fillRef idx="1">
-                          <a:schemeClr val="lt1"/>
-                        </a:fillRef>
-                        <a:effectRef idx="0">
-                          <a:schemeClr val="accent6"/>
-                        </a:effectRef>
-                        <a:fontRef idx="minor">
-                          <a:schemeClr val="dk1"/>
-                        </a:fontRef>
-                      </wps:style>
-                      <wps:txbx>
-                        <w:txbxContent>
-                          <w:p>
-                            <w:proofErr w:type="spellStart"/>
-                            <w:r>
-                              <w:t>MemberInterests</w:t>
-                            </w:r>
-                            <w:proofErr w:type="spellEnd"/>
-                            <w:r>
-                              <w:t xml:space="preserve">                     </w:t>
-                            </w:r>
-                            <w:proofErr w:type="spellStart"/>
-                            <w:r>
-                              <w:t>Member</w:t>
-                            </w:r>
-                            <w:r>
-                              <w:t>ID</w:t>
-                            </w:r>
-                            <w:proofErr w:type="spellEnd"/>
-                            <w:r>
-                              <w:t xml:space="preserve"> INT PK FK</w:t>
-                            </w:r>
-                            <w:r>
-                              <w:t xml:space="preserve">                                </w:t>
-                            </w:r>
-                            <w:proofErr w:type="spellStart"/>
-                            <w:r>
-                              <w:t>Interest</w:t>
-                            </w:r>
-                            <w:r>
-                              <w:t>ID</w:t>
-                            </w:r>
-                            <w:proofErr w:type="spellEnd"/>
-                            <w:r>
-                              <w:t xml:space="preserve"> INT PK FK</w:t>
-                            </w:r>
-                          </w:p>
-                        </w:txbxContent>
-                      </wps:txbx>
-                      <wps:bodyPr rot="0" spcFirstLastPara="0" vertOverflow="overflow" horzOverflow="overflow" vert="horz" wrap="square" lIns="91440" tIns="45720" rIns="91440" bIns="45720" numCol="1" spcCol="0" rtlCol="0" fromWordArt="0" anchor="t" anchorCtr="0" forceAA="0" compatLnSpc="1">
-                        <a:prstTxWarp prst="textNoShape">
-                          <a:avLst/>
-                        </a:prstTxWarp>
-                        <a:noAutofit/>
-                      </wps:bodyPr>
-                    </wps:wsp>
-                  </a:graphicData>
-                </a:graphic>
-                <wp14:sizeRelV relativeFrom="margin">
-                  <wp14:pctHeight>0</wp14:pctHeight>
-                </wp14:sizeRelV>
-              </wp:anchor>
-            </w:drawing>
-          </mc:Choice>
-          <mc:Fallback>
-            <w:pict>
-              <v:shape id="Text Box 14" o:spid="_x0000_s1029" type="#_x0000_t202" style="position:absolute;margin-left:170.25pt;margin-top:375.75pt;width:126.75pt;height:63pt;z-index:251674624;visibility:visible;mso-wrap-style:square;mso-height-percent:0;mso-wrap-distance-left:9pt;mso-wrap-distance-top:0;mso-wrap-distance-right:9pt;mso-wrap-distance-bottom:0;mso-position-horizontal:absolute;mso-position-horizontal-relative:text;mso-position-vertical:absolute;mso-position-vertical-relative:text;mso-height-percent:0;mso-height-relative:margin;v-text-anchor:top" o:gfxdata="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" fillcolor="white [3201]" strokecolor="#548dd4 [1951]" strokeweight="2pt">
-                <v:textbox>
-                  <w:txbxContent>
-                    <w:p>
-                      <w:proofErr w:type="spellStart"/>
-                      <w:r>
-                        <w:t>MemberInterests</w:t>
-                      </w:r>
-                      <w:proofErr w:type="spellEnd"/>
-                      <w:r>
-                        <w:t xml:space="preserve">                     </w:t>
-                      </w:r>
-                      <w:proofErr w:type="spellStart"/>
-                      <w:r>
-                        <w:t>Member</w:t>
-                      </w:r>
-                      <w:r>
-                        <w:t>ID</w:t>
-                      </w:r>
-                      <w:proofErr w:type="spellEnd"/>
-                      <w:r>
-                        <w:t xml:space="preserve"> INT PK FK</w:t>
-                      </w:r>
-                      <w:r>
-                        <w:t xml:space="preserve">                                </w:t>
-                      </w:r>
-                      <w:proofErr w:type="spellStart"/>
-                      <w:r>
-                        <w:t>Interest</w:t>
-                      </w:r>
-                      <w:r>
-                        <w:t>ID</w:t>
-                      </w:r>
-                      <w:proofErr w:type="spellEnd"/>
-                      <w:r>
-                        <w:t xml:space="preserve"> INT PK FK</w:t>
-                      </w:r>
-                    </w:p>
-                  </w:txbxContent>
-                </v:textbox>
-              </v:shape>
-            </w:pict>
-          </mc:Fallback>
-        </mc:AlternateContent>
-      </w:r>
-      <w:r>
-        <w:rPr>
-          <w:noProof/>
-        </w:rPr>
-        <mc:AlternateContent>
-          <mc:Choice Requires="wps">
-            <w:drawing>
-              <wp:anchor distT="0" distB="0" distL="114300" distR="114300" simplePos="0" relativeHeight="251686912" behindDoc="0" locked="0" layoutInCell="1" allowOverlap="1" wp14:anchorId="17F2E211" wp14:editId="5BD75A66">
+              <wp:anchor distT="0" distB="0" distL="114300" distR="114300" simplePos="0" relativeHeight="251686912" behindDoc="0" locked="0" layoutInCell="1" allowOverlap="1" wp14:anchorId="5C1D3A8D" wp14:editId="685C0844">
                 <wp:simplePos x="0" y="0"/>
                 <wp:positionH relativeFrom="column">
                   <wp:posOffset>2160905</wp:posOffset>
@@ -1240,7 +1929,7 @@
         <mc:AlternateContent>
           <mc:Choice Requires="wps">
             <w:drawing>
-              <wp:anchor distT="0" distB="0" distL="114300" distR="114300" simplePos="0" relativeHeight="251685888" behindDoc="0" locked="0" layoutInCell="1" allowOverlap="1" wp14:anchorId="16599546" wp14:editId="05C06192">
+              <wp:anchor distT="0" distB="0" distL="114300" distR="114300" simplePos="0" relativeHeight="251685888" behindDoc="0" locked="0" layoutInCell="1" allowOverlap="1" wp14:anchorId="2DB5F8C3" wp14:editId="3915256F">
                 <wp:simplePos x="0" y="0"/>
                 <wp:positionH relativeFrom="column">
                   <wp:posOffset>4409440</wp:posOffset>
@@ -1301,7 +1990,7 @@
         <mc:AlternateContent>
           <mc:Choice Requires="wps">
             <w:drawing>
-              <wp:anchor distT="0" distB="0" distL="114300" distR="114300" simplePos="0" relativeHeight="251687936" behindDoc="0" locked="0" layoutInCell="1" allowOverlap="1" wp14:anchorId="72EE0044" wp14:editId="2F8D1A6E">
+              <wp:anchor distT="0" distB="0" distL="114300" distR="114300" simplePos="0" relativeHeight="251687936" behindDoc="0" locked="0" layoutInCell="1" allowOverlap="1" wp14:anchorId="7B49EFEF" wp14:editId="5E869125">
                 <wp:simplePos x="0" y="0"/>
                 <wp:positionH relativeFrom="column">
                   <wp:posOffset>2190115</wp:posOffset>
@@ -1362,7 +2051,7 @@
         <mc:AlternateContent>
           <mc:Choice Requires="wps">
             <w:drawing>
-              <wp:anchor distT="0" distB="0" distL="114300" distR="114300" simplePos="0" relativeHeight="251676672" behindDoc="0" locked="0" layoutInCell="1" allowOverlap="1" wp14:anchorId="533BACD3" wp14:editId="336203B4">
+              <wp:anchor distT="0" distB="0" distL="114300" distR="114300" simplePos="0" relativeHeight="251676672" behindDoc="0" locked="0" layoutInCell="1" allowOverlap="1" wp14:anchorId="6B7B12E1" wp14:editId="6B9024CB">
                 <wp:simplePos x="0" y="0"/>
                 <wp:positionH relativeFrom="column">
                   <wp:posOffset>2190750</wp:posOffset>
@@ -1502,7 +2191,7 @@
         <mc:AlternateContent>
           <mc:Choice Requires="wps">
             <w:drawing>
-              <wp:anchor distT="0" distB="0" distL="114300" distR="114300" simplePos="0" relativeHeight="251678720" behindDoc="0" locked="0" layoutInCell="1" allowOverlap="1" wp14:anchorId="5234DD31" wp14:editId="5116819B">
+              <wp:anchor distT="0" distB="0" distL="114300" distR="114300" simplePos="0" relativeHeight="251678720" behindDoc="0" locked="0" layoutInCell="1" allowOverlap="1" wp14:anchorId="13E05E89" wp14:editId="219758B5">
                 <wp:simplePos x="0" y="0"/>
                 <wp:positionH relativeFrom="column">
                   <wp:posOffset>2905125</wp:posOffset>
@@ -1566,7 +2255,7 @@
         <mc:AlternateContent>
           <mc:Choice Requires="wps">
             <w:drawing>
-              <wp:anchor distT="0" distB="0" distL="114300" distR="114300" simplePos="0" relativeHeight="251681792" behindDoc="0" locked="0" layoutInCell="1" allowOverlap="1" wp14:anchorId="67770B38" wp14:editId="5CF66378">
+              <wp:anchor distT="0" distB="0" distL="114300" distR="114300" simplePos="0" relativeHeight="251681792" behindDoc="0" locked="0" layoutInCell="1" allowOverlap="1" wp14:anchorId="4632CE4D" wp14:editId="262142CE">
                 <wp:simplePos x="0" y="0"/>
                 <wp:positionH relativeFrom="column">
                   <wp:posOffset>4124325</wp:posOffset>
@@ -1627,74 +2316,7 @@
         <mc:AlternateContent>
           <mc:Choice Requires="wps">
             <w:drawing>
-              <wp:anchor distT="0" distB="0" distL="114300" distR="114300" simplePos="0" relativeHeight="251691008" behindDoc="0" locked="0" layoutInCell="1" allowOverlap="1" wp14:anchorId="7352E3A8" wp14:editId="4DF4A7E8">
-                <wp:simplePos x="0" y="0"/>
-                <wp:positionH relativeFrom="column">
-                  <wp:posOffset>3352800</wp:posOffset>
-                </wp:positionH>
-                <wp:positionV relativeFrom="paragraph">
-                  <wp:posOffset>1495425</wp:posOffset>
-                </wp:positionV>
-                <wp:extent cx="1238250" cy="190500"/>
-                <wp:effectExtent l="0" t="0" r="19050" b="19050"/>
-                <wp:wrapNone/>
-                <wp:docPr id="29" name="Straight Connector 29"/>
-                <wp:cNvGraphicFramePr/>
-                <a:graphic xmlns:a="http://schemas.openxmlformats.org/drawingml/2006/main">
-                  <a:graphicData uri="http://schemas.microsoft.com/office/word/2010/wordprocessingShape">
-                    <wps:wsp>
-                      <wps:cNvCnPr/>
-                      <wps:spPr>
-                        <a:xfrm flipV="1">
-                          <a:off x="0" y="0"/>
-                          <a:ext cx="1238250" cy="190500"/>
-                        </a:xfrm>
-                        <a:prstGeom prst="line">
-                          <a:avLst/>
-                        </a:prstGeom>
-                      </wps:spPr>
-                      <wps:style>
-                        <a:lnRef idx="1">
-                          <a:schemeClr val="accent1"/>
-                        </a:lnRef>
-                        <a:fillRef idx="0">
-                          <a:schemeClr val="accent1"/>
-                        </a:fillRef>
-                        <a:effectRef idx="0">
-                          <a:schemeClr val="accent1"/>
-                        </a:effectRef>
-                        <a:fontRef idx="minor">
-                          <a:schemeClr val="tx1"/>
-                        </a:fontRef>
-                      </wps:style>
-                      <wps:bodyPr/>
-                    </wps:wsp>
-                  </a:graphicData>
-                </a:graphic>
-                <wp14:sizeRelH relativeFrom="margin">
-                  <wp14:pctWidth>0</wp14:pctWidth>
-                </wp14:sizeRelH>
-                <wp14:sizeRelV relativeFrom="margin">
-                  <wp14:pctHeight>0</wp14:pctHeight>
-                </wp14:sizeRelV>
-              </wp:anchor>
-            </w:drawing>
-          </mc:Choice>
-          <mc:Fallback>
-            <w:pict>
-              <v:line id="Straight Connector 29" o:spid="_x0000_s1026" style="position:absolute;flip:y;z-index:251691008;visibility:visible;mso-wrap-style:square;mso-width-percent:0;mso-height-percent:0;mso-wrap-distance-left:9pt;mso-wrap-distance-top:0;mso-wrap-distance-right:9pt;mso-wrap-distance-bottom:0;mso-position-horizontal:absolute;mso-position-horizontal-relative:text;mso-position-vertical:absolute;mso-position-vertical-relative:text;mso-width-percent:0;mso-height-percent:0;mso-width-relative:margin;mso-height-relative:margin" from="264pt,117.75pt" to="361.5pt,132.75pt" o:gfxdata="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" strokecolor="#4579b8 [3044]"/>
-            </w:pict>
-          </mc:Fallback>
-        </mc:AlternateContent>
-      </w:r>
-      <w:r>
-        <w:rPr>
-          <w:noProof/>
-        </w:rPr>
-        <mc:AlternateContent>
-          <mc:Choice Requires="wps">
-            <w:drawing>
-              <wp:anchor distT="0" distB="0" distL="114300" distR="114300" simplePos="0" relativeHeight="251662336" behindDoc="0" locked="0" layoutInCell="1" allowOverlap="1" wp14:anchorId="3DDA3D22" wp14:editId="7868109F">
+              <wp:anchor distT="0" distB="0" distL="114300" distR="114300" simplePos="0" relativeHeight="251662336" behindDoc="0" locked="0" layoutInCell="1" allowOverlap="1" wp14:anchorId="7E4849E0" wp14:editId="36471275">
                 <wp:simplePos x="0" y="0"/>
                 <wp:positionH relativeFrom="column">
                   <wp:posOffset>2162175</wp:posOffset>
@@ -1801,7 +2423,13 @@
                             </w:r>
                             <w:proofErr w:type="spellEnd"/>
                             <w:r>
-                              <w:t xml:space="preserve"> INT FK                         </w:t>
+                              <w:t xml:space="preserve"> </w:t>
+                            </w:r>
+                            <w:r>
+                              <w:t>VARCHAR(10)</w:t>
+                            </w:r>
+                            <w:r>
+                              <w:t xml:space="preserve"> FK                         </w:t>
                             </w:r>
                             <w:r>
                               <w:t xml:space="preserve">Total   MONEY                        </w:t>
@@ -1810,7 +2438,13 @@
                               <w:t xml:space="preserve">  </w:t>
                             </w:r>
                             <w:r>
-                              <w:t xml:space="preserve">  Result TINYINT CK</w:t>
+                              <w:t xml:space="preserve">  Result </w:t>
+                            </w:r>
+                            <w:r>
+                              <w:t>VARCHAR(15)</w:t>
+                            </w:r>
+                            <w:r>
+                              <w:t xml:space="preserve"> CK</w:t>
                             </w:r>
                           </w:p>
                         </w:txbxContent>
@@ -1835,7 +2469,7 @@
           </mc:Choice>
           <mc:Fallback>
             <w:pict>
-              <v:shape id="Text Box 4" o:spid="_x0000_s1031" type="#_x0000_t202" style="position:absolute;margin-left:170.25pt;margin-top:30pt;width:177.75pt;height:123pt;z-index:251662336;visibility:visible;mso-wrap-style:square;mso-width-percent:0;mso-height-percent:0;mso-wrap-distance-left:9pt;mso-wrap-distance-top:0;mso-wrap-distance-right:9pt;mso-wrap-distance-bottom:0;mso-position-horizontal:absolute;mso-position-horizontal-relative:text;mso-position-vertical:absolute;mso-position-vertical-relative:text;mso-width-percent:0;mso-height-percent:0;mso-width-relative:margin;mso-height-relative:margin;v-text-anchor:top" o:gfxdata="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" fillcolor="white [3201]" strokecolor="#548dd4 [1951]" strokeweight="2pt">
+              <v:shape id="Text Box 4" o:spid="_x0000_s1033" type="#_x0000_t202" style="position:absolute;margin-left:170.25pt;margin-top:30pt;width:177.75pt;height:123pt;z-index:251662336;visibility:visible;mso-wrap-style:square;mso-width-percent:0;mso-height-percent:0;mso-wrap-distance-left:9pt;mso-wrap-distance-top:0;mso-wrap-distance-right:9pt;mso-wrap-distance-bottom:0;mso-position-horizontal:absolute;mso-position-horizontal-relative:text;mso-position-vertical:absolute;mso-position-vertical-relative:text;mso-width-percent:0;mso-height-percent:0;mso-width-relative:margin;mso-height-relative:margin;v-text-anchor:top" o:gfxdata="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" fillcolor="white [3201]" strokecolor="#548dd4 [1951]" strokeweight="2pt">
                 <v:textbox>
                   <w:txbxContent>
                     <w:p>
@@ -1895,7 +2529,13 @@
                       </w:r>
                       <w:proofErr w:type="spellEnd"/>
                       <w:r>
-                        <w:t xml:space="preserve"> INT FK                         </w:t>
+                        <w:t xml:space="preserve"> </w:t>
+                      </w:r>
+                      <w:r>
+                        <w:t>VARCHAR(10)</w:t>
+                      </w:r>
+                      <w:r>
+                        <w:t xml:space="preserve"> FK                         </w:t>
                       </w:r>
                       <w:r>
                         <w:t xml:space="preserve">Total   MONEY                        </w:t>
@@ -1904,7 +2544,13 @@
                         <w:t xml:space="preserve">  </w:t>
                       </w:r>
                       <w:r>
-                        <w:t xml:space="preserve">  Result TINYINT CK</w:t>
+                        <w:t xml:space="preserve">  Result </w:t>
+                      </w:r>
+                      <w:r>
+                        <w:t>VARCHAR(15)</w:t>
+                      </w:r>
+                      <w:r>
+                        <w:t xml:space="preserve"> CK</w:t>
                       </w:r>
                     </w:p>
                   </w:txbxContent>
@@ -1921,7 +2567,7 @@
         <mc:AlternateContent>
           <mc:Choice Requires="wps">
             <w:drawing>
-              <wp:anchor distT="0" distB="0" distL="114300" distR="114300" simplePos="0" relativeHeight="251683840" behindDoc="0" locked="0" layoutInCell="1" allowOverlap="1" wp14:anchorId="4B52AAB5" wp14:editId="3D6BC0D7">
+              <wp:anchor distT="0" distB="0" distL="114300" distR="114300" simplePos="0" relativeHeight="251683840" behindDoc="0" locked="0" layoutInCell="1" allowOverlap="1" wp14:anchorId="5F9BE48C" wp14:editId="7A9BCB16">
                 <wp:simplePos x="0" y="0"/>
                 <wp:positionH relativeFrom="column">
                   <wp:posOffset>-248285</wp:posOffset>
@@ -1982,160 +2628,7 @@
         <mc:AlternateContent>
           <mc:Choice Requires="wps">
             <w:drawing>
-              <wp:anchor distT="0" distB="0" distL="114300" distR="114300" simplePos="0" relativeHeight="251668480" behindDoc="0" locked="0" layoutInCell="1" allowOverlap="1" wp14:anchorId="69D1BED6" wp14:editId="2E930391">
-                <wp:simplePos x="0" y="0"/>
-                <wp:positionH relativeFrom="column">
-                  <wp:posOffset>-247650</wp:posOffset>
-                </wp:positionH>
-                <wp:positionV relativeFrom="paragraph">
-                  <wp:posOffset>2619375</wp:posOffset>
-                </wp:positionV>
-                <wp:extent cx="1609725" cy="657225"/>
-                <wp:effectExtent l="0" t="0" r="28575" b="28575"/>
-                <wp:wrapNone/>
-                <wp:docPr id="8" name="Text Box 8"/>
-                <wp:cNvGraphicFramePr/>
-                <a:graphic xmlns:a="http://schemas.openxmlformats.org/drawingml/2006/main">
-                  <a:graphicData uri="http://schemas.microsoft.com/office/word/2010/wordprocessingShape">
-                    <wps:wsp>
-                      <wps:cNvSpPr txBox="1"/>
-                      <wps:spPr>
-                        <a:xfrm>
-                          <a:off x="0" y="0"/>
-                          <a:ext cx="1609725" cy="657225"/>
-                        </a:xfrm>
-                        <a:prstGeom prst="rect">
-                          <a:avLst/>
-                        </a:prstGeom>
-                        <a:ln>
-                          <a:solidFill>
-                            <a:schemeClr val="tx2">
-                              <a:lumMod val="60000"/>
-                              <a:lumOff val="40000"/>
-                            </a:schemeClr>
-                          </a:solidFill>
-                        </a:ln>
-                      </wps:spPr>
-                      <wps:style>
-                        <a:lnRef idx="2">
-                          <a:schemeClr val="accent6"/>
-                        </a:lnRef>
-                        <a:fillRef idx="1">
-                          <a:schemeClr val="lt1"/>
-                        </a:fillRef>
-                        <a:effectRef idx="0">
-                          <a:schemeClr val="accent6"/>
-                        </a:effectRef>
-                        <a:fontRef idx="minor">
-                          <a:schemeClr val="dk1"/>
-                        </a:fontRef>
-                      </wps:style>
-                      <wps:txbx>
-                        <w:txbxContent>
-                          <w:p>
-                            <w:proofErr w:type="spellStart"/>
-                            <w:r>
-                              <w:t>MemberEvents</w:t>
-                            </w:r>
-                            <w:proofErr w:type="spellEnd"/>
-                            <w:r>
-                              <w:t xml:space="preserve">                              </w:t>
-                            </w:r>
-                            <w:proofErr w:type="spellStart"/>
-                            <w:r>
-                              <w:t>Member</w:t>
-                            </w:r>
-                            <w:r>
-                              <w:t>ID</w:t>
-                            </w:r>
-                            <w:proofErr w:type="spellEnd"/>
-                            <w:r>
-                              <w:t xml:space="preserve"> INT PK FK</w:t>
-                            </w:r>
-                            <w:r>
-                              <w:t xml:space="preserve">                                          </w:t>
-                            </w:r>
-                            <w:proofErr w:type="spellStart"/>
-                            <w:r>
-                              <w:t>Event</w:t>
-                            </w:r>
-                            <w:r>
-                              <w:t>ID</w:t>
-                            </w:r>
-                            <w:proofErr w:type="spellEnd"/>
-                            <w:r>
-                              <w:t xml:space="preserve"> INT PK FK</w:t>
-                            </w:r>
-                          </w:p>
-                        </w:txbxContent>
-                      </wps:txbx>
-                      <wps:bodyPr rot="0" spcFirstLastPara="0" vertOverflow="overflow" horzOverflow="overflow" vert="horz" wrap="square" lIns="91440" tIns="45720" rIns="91440" bIns="45720" numCol="1" spcCol="0" rtlCol="0" fromWordArt="0" anchor="t" anchorCtr="0" forceAA="0" compatLnSpc="1">
-                        <a:prstTxWarp prst="textNoShape">
-                          <a:avLst/>
-                        </a:prstTxWarp>
-                        <a:noAutofit/>
-                      </wps:bodyPr>
-                    </wps:wsp>
-                  </a:graphicData>
-                </a:graphic>
-              </wp:anchor>
-            </w:drawing>
-          </mc:Choice>
-          <mc:Fallback>
-            <w:pict>
-              <v:shape id="Text Box 8" o:spid="_x0000_s1032" type="#_x0000_t202" style="position:absolute;margin-left:-19.5pt;margin-top:206.25pt;width:126.75pt;height:51.75pt;z-index:251668480;visibility:visible;mso-wrap-style:square;mso-wrap-distance-left:9pt;mso-wrap-distance-top:0;mso-wrap-distance-right:9pt;mso-wrap-distance-bottom:0;mso-position-horizontal:absolute;mso-position-horizontal-relative:text;mso-position-vertical:absolute;mso-position-vertical-relative:text;v-text-anchor:top" o:gfxdata="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" fillcolor="white [3201]" strokecolor="#548dd4 [1951]" strokeweight="2pt">
-                <v:textbox>
-                  <w:txbxContent>
-                    <w:p>
-                      <w:proofErr w:type="spellStart"/>
-                      <w:r>
-                        <w:t>MemberEvents</w:t>
-                      </w:r>
-                      <w:proofErr w:type="spellEnd"/>
-                      <w:r>
-                        <w:t xml:space="preserve">                              </w:t>
-                      </w:r>
-                      <w:proofErr w:type="spellStart"/>
-                      <w:r>
-                        <w:t>Member</w:t>
-                      </w:r>
-                      <w:r>
-                        <w:t>ID</w:t>
-                      </w:r>
-                      <w:proofErr w:type="spellEnd"/>
-                      <w:r>
-                        <w:t xml:space="preserve"> INT PK FK</w:t>
-                      </w:r>
-                      <w:r>
-                        <w:t xml:space="preserve">                                          </w:t>
-                      </w:r>
-                      <w:proofErr w:type="spellStart"/>
-                      <w:r>
-                        <w:t>Event</w:t>
-                      </w:r>
-                      <w:r>
-                        <w:t>ID</w:t>
-                      </w:r>
-                      <w:proofErr w:type="spellEnd"/>
-                      <w:r>
-                        <w:t xml:space="preserve"> INT PK FK</w:t>
-                      </w:r>
-                    </w:p>
-                  </w:txbxContent>
-                </v:textbox>
-              </v:shape>
-            </w:pict>
-          </mc:Fallback>
-        </mc:AlternateContent>
-      </w:r>
-      <w:r>
-        <w:rPr>
-          <w:noProof/>
-        </w:rPr>
-        <mc:AlternateContent>
-          <mc:Choice Requires="wps">
-            <w:drawing>
-              <wp:anchor distT="0" distB="0" distL="114300" distR="114300" simplePos="0" relativeHeight="251684864" behindDoc="0" locked="0" layoutInCell="1" allowOverlap="1" wp14:anchorId="58FC93C3" wp14:editId="6CBD819E">
+              <wp:anchor distT="0" distB="0" distL="114300" distR="114300" simplePos="0" relativeHeight="251684864" behindDoc="0" locked="0" layoutInCell="1" allowOverlap="1" wp14:anchorId="46372A74" wp14:editId="4D6480FA">
                 <wp:simplePos x="0" y="0"/>
                 <wp:positionH relativeFrom="column">
                   <wp:posOffset>2132965</wp:posOffset>
@@ -2185,108 +2678,6 @@
           <mc:Fallback>
             <w:pict>
               <v:line id="Straight Connector 23" o:spid="_x0000_s1026" style="position:absolute;z-index:251684864;visibility:visible;mso-wrap-style:square;mso-wrap-distance-left:9pt;mso-wrap-distance-top:0;mso-wrap-distance-right:9pt;mso-wrap-distance-bottom:0;mso-position-horizontal:absolute;mso-position-horizontal-relative:text;mso-position-vertical:absolute;mso-position-vertical-relative:text" from="167.95pt,198pt" to="294.7pt,198pt" o:gfxdata="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" strokecolor="#4579b8 [3044]"/>
-            </w:pict>
-          </mc:Fallback>
-        </mc:AlternateContent>
-      </w:r>
-      <w:r>
-        <w:rPr>
-          <w:noProof/>
-        </w:rPr>
-        <mc:AlternateContent>
-          <mc:Choice Requires="wps">
-            <w:drawing>
-              <wp:anchor distT="0" distB="0" distL="114300" distR="114300" simplePos="0" relativeHeight="251680768" behindDoc="0" locked="0" layoutInCell="1" allowOverlap="1" wp14:anchorId="7D0481FA" wp14:editId="30FB5DB1">
-                <wp:simplePos x="0" y="0"/>
-                <wp:positionH relativeFrom="column">
-                  <wp:posOffset>4409440</wp:posOffset>
-                </wp:positionH>
-                <wp:positionV relativeFrom="paragraph">
-                  <wp:posOffset>2438400</wp:posOffset>
-                </wp:positionV>
-                <wp:extent cx="1609725" cy="1409700"/>
-                <wp:effectExtent l="0" t="0" r="28575" b="19050"/>
-                <wp:wrapNone/>
-                <wp:docPr id="19" name="Text Box 19"/>
-                <wp:cNvGraphicFramePr/>
-                <a:graphic xmlns:a="http://schemas.openxmlformats.org/drawingml/2006/main">
-                  <a:graphicData uri="http://schemas.microsoft.com/office/word/2010/wordprocessingShape">
-                    <wps:wsp>
-                      <wps:cNvSpPr txBox="1"/>
-                      <wps:spPr>
-                        <a:xfrm>
-                          <a:off x="0" y="0"/>
-                          <a:ext cx="1609725" cy="1409700"/>
-                        </a:xfrm>
-                        <a:prstGeom prst="rect">
-                          <a:avLst/>
-                        </a:prstGeom>
-                        <a:ln>
-                          <a:solidFill>
-                            <a:schemeClr val="tx2">
-                              <a:lumMod val="60000"/>
-                              <a:lumOff val="40000"/>
-                            </a:schemeClr>
-                          </a:solidFill>
-                        </a:ln>
-                      </wps:spPr>
-                      <wps:style>
-                        <a:lnRef idx="2">
-                          <a:schemeClr val="accent6"/>
-                        </a:lnRef>
-                        <a:fillRef idx="1">
-                          <a:schemeClr val="lt1"/>
-                        </a:fillRef>
-                        <a:effectRef idx="0">
-                          <a:schemeClr val="accent6"/>
-                        </a:effectRef>
-                        <a:fontRef idx="minor">
-                          <a:schemeClr val="dk1"/>
-                        </a:fontRef>
-                      </wps:style>
-                      <wps:txbx>
-                        <w:txbxContent>
-                          <w:p>
-                            <w:r>
-                              <w:t>Address</w:t>
-                            </w:r>
-                            <w:r>
-                              <w:t xml:space="preserve">                                        Mailing Address                                Billing Address                                     City                                          State/Region                                     ZIP Code</w:t>
-                            </w:r>
-                          </w:p>
-                        </w:txbxContent>
-                      </wps:txbx>
-                      <wps:bodyPr rot="0" spcFirstLastPara="0" vertOverflow="overflow" horzOverflow="overflow" vert="horz" wrap="square" lIns="91440" tIns="45720" rIns="91440" bIns="45720" numCol="1" spcCol="0" rtlCol="0" fromWordArt="0" anchor="t" anchorCtr="0" forceAA="0" compatLnSpc="1">
-                        <a:prstTxWarp prst="textNoShape">
-                          <a:avLst/>
-                        </a:prstTxWarp>
-                        <a:noAutofit/>
-                      </wps:bodyPr>
-                    </wps:wsp>
-                  </a:graphicData>
-                </a:graphic>
-                <wp14:sizeRelV relativeFrom="margin">
-                  <wp14:pctHeight>0</wp14:pctHeight>
-                </wp14:sizeRelV>
-              </wp:anchor>
-            </w:drawing>
-          </mc:Choice>
-          <mc:Fallback>
-            <w:pict>
-              <v:shape id="Text Box 19" o:spid="_x0000_s1033" type="#_x0000_t202" style="position:absolute;margin-left:347.2pt;margin-top:192pt;width:126.75pt;height:111pt;z-index:251680768;visibility:visible;mso-wrap-style:square;mso-height-percent:0;mso-wrap-distance-left:9pt;mso-wrap-distance-top:0;mso-wrap-distance-right:9pt;mso-wrap-distance-bottom:0;mso-position-horizontal:absolute;mso-position-horizontal-relative:text;mso-position-vertical:absolute;mso-position-vertical-relative:text;mso-height-percent:0;mso-height-relative:margin;v-text-anchor:top" o:gfxdata="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" fillcolor="white [3201]" strokecolor="#548dd4 [1951]" strokeweight="2pt">
-                <v:textbox>
-                  <w:txbxContent>
-                    <w:p>
-                      <w:r>
-                        <w:t>Address</w:t>
-                      </w:r>
-                      <w:r>
-                        <w:t xml:space="preserve">                                        Mailing Address                                Billing Address                                     City                                          State/Region                                     ZIP Code</w:t>
-                      </w:r>
-                    </w:p>
-                  </w:txbxContent>
-                </v:textbox>
-              </v:shape>
             </w:pict>
           </mc:Fallback>
         </mc:AlternateContent>
@@ -2629,12 +3020,7 @@
                         <w:txbxContent>
                           <w:p>
                             <w:r>
-                              <w:t>IN (‘Approved’, ‘Decli</w:t>
-                            </w:r>
-                            <w:bookmarkStart w:id="0" w:name="_GoBack"/>
-                            <w:bookmarkEnd w:id="0"/>
-                            <w:r>
-                              <w:t>ned’, ‘Invalid Card’)</w:t>
+                              <w:t>IN (‘Approved’, ‘Declined’, ‘Invalid Card’)</w:t>
                             </w:r>
                           </w:p>
                         </w:txbxContent>

</xml_diff>